<commit_message>
added about build tools
</commit_message>
<xml_diff>
--- a/EclipseBuild.docx
+++ b/EclipseBuild.docx
@@ -93,8 +93,6 @@
         </w:rPr>
         <w:t>ECLIPSE BUILD</w:t>
       </w:r>
-      <w:bookmarkStart w:id="0" w:name="_GoBack"/>
-      <w:bookmarkEnd w:id="0"/>
     </w:p>
     <w:p>
       <w:pPr>
@@ -13130,6 +13128,1503 @@
       <w:proofErr w:type="spellEnd"/>
       <w:r>
         <w:t xml:space="preserve"> are ready for use or deployment.</w:t>
+      </w:r>
+    </w:p>
+    <w:p>
+      <w:pPr>
+        <w:tabs>
+          <w:tab w:val="left" w:pos="916"/>
+          <w:tab w:val="left" w:pos="1832"/>
+          <w:tab w:val="left" w:pos="2748"/>
+          <w:tab w:val="left" w:pos="3664"/>
+          <w:tab w:val="left" w:pos="4580"/>
+          <w:tab w:val="left" w:pos="5496"/>
+          <w:tab w:val="left" w:pos="6412"/>
+          <w:tab w:val="left" w:pos="7328"/>
+          <w:tab w:val="left" w:pos="8244"/>
+          <w:tab w:val="left" w:pos="9160"/>
+          <w:tab w:val="left" w:pos="10076"/>
+          <w:tab w:val="left" w:pos="10992"/>
+          <w:tab w:val="left" w:pos="11908"/>
+          <w:tab w:val="left" w:pos="12824"/>
+          <w:tab w:val="left" w:pos="13740"/>
+          <w:tab w:val="left" w:pos="14656"/>
+        </w:tabs>
+        <w:spacing w:after="0" w:line="240" w:lineRule="auto"/>
+        <w:rPr>
+          <w:rFonts w:ascii="Courier New" w:eastAsia="Times New Roman" w:hAnsi="Courier New" w:cs="Courier New"/>
+          <w:sz w:val="20"/>
+          <w:szCs w:val="20"/>
+          <w:lang w:eastAsia="en-IN"/>
+        </w:rPr>
+      </w:pPr>
+    </w:p>
+    <w:p>
+      <w:pPr>
+        <w:pStyle w:val="NormalWeb"/>
+      </w:pPr>
+      <w:r>
+        <w:t>In Java projects, the build process typically involves compiling source code, packaging it, and preparing it for deployment. Depending on the build tool you're using (e.g., Maven, Gradle, Ant), the build process and output folder structure may vary. Here’s a breakdown of how the build is created and where it stores its outputs:</w:t>
+      </w:r>
+    </w:p>
+    <w:p>
+      <w:pPr>
+        <w:pStyle w:val="Heading3"/>
+      </w:pPr>
+      <w:r>
+        <w:t xml:space="preserve">1. </w:t>
+      </w:r>
+      <w:r>
+        <w:rPr>
+          <w:rStyle w:val="Strong"/>
+          <w:b/>
+          <w:bCs/>
+        </w:rPr>
+        <w:t>Understanding the Java Build Process</w:t>
+      </w:r>
+    </w:p>
+    <w:p>
+      <w:pPr>
+        <w:pStyle w:val="NormalWeb"/>
+      </w:pPr>
+      <w:r>
+        <w:t>The build process generally follows these steps:</w:t>
+      </w:r>
+    </w:p>
+    <w:p>
+      <w:pPr>
+        <w:numPr>
+          <w:ilvl w:val="0"/>
+          <w:numId w:val="50"/>
+        </w:numPr>
+        <w:spacing w:before="100" w:beforeAutospacing="1" w:after="100" w:afterAutospacing="1" w:line="240" w:lineRule="auto"/>
+      </w:pPr>
+      <w:r>
+        <w:rPr>
+          <w:rStyle w:val="Strong"/>
+        </w:rPr>
+        <w:t>Compile</w:t>
+      </w:r>
+      <w:r>
+        <w:t>: Java source files (</w:t>
+      </w:r>
+      <w:r>
+        <w:rPr>
+          <w:rStyle w:val="HTMLCode"/>
+          <w:rFonts w:eastAsiaTheme="minorHAnsi"/>
+        </w:rPr>
+        <w:t>.java</w:t>
+      </w:r>
+      <w:r>
+        <w:t>) are compiled into bytecode (</w:t>
+      </w:r>
+      <w:r>
+        <w:rPr>
+          <w:rStyle w:val="HTMLCode"/>
+          <w:rFonts w:eastAsiaTheme="minorHAnsi"/>
+        </w:rPr>
+        <w:t>.class</w:t>
+      </w:r>
+      <w:r>
+        <w:t xml:space="preserve"> files).</w:t>
+      </w:r>
+    </w:p>
+    <w:p>
+      <w:pPr>
+        <w:numPr>
+          <w:ilvl w:val="0"/>
+          <w:numId w:val="50"/>
+        </w:numPr>
+        <w:spacing w:before="100" w:beforeAutospacing="1" w:after="100" w:afterAutospacing="1" w:line="240" w:lineRule="auto"/>
+      </w:pPr>
+      <w:r>
+        <w:rPr>
+          <w:rStyle w:val="Strong"/>
+        </w:rPr>
+        <w:t>Process Resources</w:t>
+      </w:r>
+      <w:r>
+        <w:t>: Non-Java files like properties, XML, and configuration files are copied to the build output.</w:t>
+      </w:r>
+    </w:p>
+    <w:p>
+      <w:pPr>
+        <w:numPr>
+          <w:ilvl w:val="0"/>
+          <w:numId w:val="50"/>
+        </w:numPr>
+        <w:spacing w:before="100" w:beforeAutospacing="1" w:after="100" w:afterAutospacing="1" w:line="240" w:lineRule="auto"/>
+      </w:pPr>
+      <w:r>
+        <w:rPr>
+          <w:rStyle w:val="Strong"/>
+        </w:rPr>
+        <w:t>Package</w:t>
+      </w:r>
+      <w:r>
+        <w:t>: The compiled classes and processed resources are packaged into a JAR or WAR file.</w:t>
+      </w:r>
+    </w:p>
+    <w:p>
+      <w:pPr>
+        <w:numPr>
+          <w:ilvl w:val="0"/>
+          <w:numId w:val="50"/>
+        </w:numPr>
+        <w:spacing w:before="100" w:beforeAutospacing="1" w:after="100" w:afterAutospacing="1" w:line="240" w:lineRule="auto"/>
+      </w:pPr>
+      <w:r>
+        <w:rPr>
+          <w:rStyle w:val="Strong"/>
+        </w:rPr>
+        <w:t>Install</w:t>
+      </w:r>
+      <w:r>
+        <w:t>: The packaged file is added to the local repository (if using a tool like Maven or Gradle).</w:t>
+      </w:r>
+    </w:p>
+    <w:p>
+      <w:pPr>
+        <w:numPr>
+          <w:ilvl w:val="0"/>
+          <w:numId w:val="50"/>
+        </w:numPr>
+        <w:spacing w:before="100" w:beforeAutospacing="1" w:after="100" w:afterAutospacing="1" w:line="240" w:lineRule="auto"/>
+      </w:pPr>
+      <w:r>
+        <w:rPr>
+          <w:rStyle w:val="Strong"/>
+        </w:rPr>
+        <w:t>Deploy</w:t>
+      </w:r>
+      <w:r>
+        <w:t>: The package is deployed to a remote repository or server (optional).</w:t>
+      </w:r>
+    </w:p>
+    <w:p>
+      <w:pPr>
+        <w:pStyle w:val="Heading3"/>
+      </w:pPr>
+      <w:r>
+        <w:t xml:space="preserve">2. </w:t>
+      </w:r>
+      <w:r>
+        <w:rPr>
+          <w:rStyle w:val="Strong"/>
+          <w:b/>
+          <w:bCs/>
+        </w:rPr>
+        <w:t>Build Tools and Their Output Directories</w:t>
+      </w:r>
+    </w:p>
+    <w:p>
+      <w:pPr>
+        <w:pStyle w:val="Heading4"/>
+      </w:pPr>
+      <w:r>
+        <w:t xml:space="preserve">a) </w:t>
+      </w:r>
+      <w:r>
+        <w:rPr>
+          <w:rStyle w:val="Strong"/>
+          <w:b w:val="0"/>
+          <w:bCs w:val="0"/>
+        </w:rPr>
+        <w:t>Maven</w:t>
+      </w:r>
+    </w:p>
+    <w:p>
+      <w:pPr>
+        <w:numPr>
+          <w:ilvl w:val="0"/>
+          <w:numId w:val="51"/>
+        </w:numPr>
+        <w:spacing w:before="100" w:beforeAutospacing="1" w:after="100" w:afterAutospacing="1" w:line="240" w:lineRule="auto"/>
+      </w:pPr>
+      <w:r>
+        <w:rPr>
+          <w:rStyle w:val="Strong"/>
+        </w:rPr>
+        <w:t>Build Folder</w:t>
+      </w:r>
+      <w:r>
+        <w:t xml:space="preserve">: </w:t>
+      </w:r>
+      <w:r>
+        <w:rPr>
+          <w:rStyle w:val="HTMLCode"/>
+          <w:rFonts w:eastAsiaTheme="minorHAnsi"/>
+        </w:rPr>
+        <w:t>target/</w:t>
+      </w:r>
+    </w:p>
+    <w:p>
+      <w:pPr>
+        <w:numPr>
+          <w:ilvl w:val="0"/>
+          <w:numId w:val="51"/>
+        </w:numPr>
+        <w:spacing w:before="100" w:beforeAutospacing="1" w:after="100" w:afterAutospacing="1" w:line="240" w:lineRule="auto"/>
+      </w:pPr>
+      <w:r>
+        <w:rPr>
+          <w:rStyle w:val="Strong"/>
+        </w:rPr>
+        <w:t>Default Build Directory</w:t>
+      </w:r>
+      <w:r>
+        <w:t xml:space="preserve">: When Maven builds a project, the compiled classes are placed in the </w:t>
+      </w:r>
+      <w:r>
+        <w:rPr>
+          <w:rStyle w:val="HTMLCode"/>
+          <w:rFonts w:eastAsiaTheme="minorHAnsi"/>
+        </w:rPr>
+        <w:t>target/classes</w:t>
+      </w:r>
+      <w:r>
+        <w:t xml:space="preserve"> folder, and the final </w:t>
+      </w:r>
+      <w:proofErr w:type="spellStart"/>
+      <w:r>
+        <w:t>artifact</w:t>
+      </w:r>
+      <w:proofErr w:type="spellEnd"/>
+      <w:r>
+        <w:t xml:space="preserve"> (JAR/WAR) is generated in the </w:t>
+      </w:r>
+      <w:r>
+        <w:rPr>
+          <w:rStyle w:val="HTMLCode"/>
+          <w:rFonts w:eastAsiaTheme="minorHAnsi"/>
+        </w:rPr>
+        <w:t>target</w:t>
+      </w:r>
+      <w:r>
+        <w:t xml:space="preserve"> directory.</w:t>
+      </w:r>
+    </w:p>
+    <w:p>
+      <w:pPr>
+        <w:numPr>
+          <w:ilvl w:val="0"/>
+          <w:numId w:val="51"/>
+        </w:numPr>
+        <w:spacing w:before="100" w:beforeAutospacing="1" w:after="100" w:afterAutospacing="1" w:line="240" w:lineRule="auto"/>
+      </w:pPr>
+      <w:r>
+        <w:rPr>
+          <w:rStyle w:val="Strong"/>
+        </w:rPr>
+        <w:t>Steps to Build</w:t>
+      </w:r>
+      <w:r>
+        <w:t>:</w:t>
+      </w:r>
+    </w:p>
+    <w:p>
+      <w:pPr>
+        <w:numPr>
+          <w:ilvl w:val="1"/>
+          <w:numId w:val="51"/>
+        </w:numPr>
+        <w:spacing w:before="100" w:beforeAutospacing="1" w:after="100" w:afterAutospacing="1" w:line="240" w:lineRule="auto"/>
+      </w:pPr>
+      <w:r>
+        <w:t>Use the following commands to trigger a Maven build:</w:t>
+      </w:r>
+    </w:p>
+    <w:p>
+      <w:pPr>
+        <w:pStyle w:val="HTMLPreformatted"/>
+        <w:ind w:left="1440"/>
+        <w:rPr>
+          <w:rStyle w:val="HTMLCode"/>
+        </w:rPr>
+      </w:pPr>
+      <w:bookmarkStart w:id="0" w:name="_GoBack"/>
+      <w:bookmarkEnd w:id="0"/>
+      <w:proofErr w:type="spellStart"/>
+      <w:r>
+        <w:rPr>
+          <w:rStyle w:val="HTMLCode"/>
+        </w:rPr>
+        <w:t>mvn</w:t>
+      </w:r>
+      <w:proofErr w:type="spellEnd"/>
+      <w:r>
+        <w:rPr>
+          <w:rStyle w:val="HTMLCode"/>
+        </w:rPr>
+        <w:t xml:space="preserve"> clean install</w:t>
+      </w:r>
+    </w:p>
+    <w:p>
+      <w:pPr>
+        <w:numPr>
+          <w:ilvl w:val="1"/>
+          <w:numId w:val="51"/>
+        </w:numPr>
+        <w:spacing w:before="100" w:beforeAutospacing="1" w:after="100" w:afterAutospacing="1" w:line="240" w:lineRule="auto"/>
+      </w:pPr>
+      <w:r>
+        <w:t xml:space="preserve">The </w:t>
+      </w:r>
+      <w:proofErr w:type="spellStart"/>
+      <w:r>
+        <w:rPr>
+          <w:rStyle w:val="HTMLCode"/>
+          <w:rFonts w:eastAsiaTheme="minorHAnsi"/>
+        </w:rPr>
+        <w:t>mvn</w:t>
+      </w:r>
+      <w:proofErr w:type="spellEnd"/>
+      <w:r>
+        <w:rPr>
+          <w:rStyle w:val="HTMLCode"/>
+          <w:rFonts w:eastAsiaTheme="minorHAnsi"/>
+        </w:rPr>
+        <w:t xml:space="preserve"> clean</w:t>
+      </w:r>
+      <w:r>
+        <w:t xml:space="preserve"> command removes the previous </w:t>
+      </w:r>
+      <w:r>
+        <w:rPr>
+          <w:rStyle w:val="HTMLCode"/>
+          <w:rFonts w:eastAsiaTheme="minorHAnsi"/>
+        </w:rPr>
+        <w:t>target</w:t>
+      </w:r>
+      <w:r>
+        <w:t xml:space="preserve"> folder.</w:t>
+      </w:r>
+    </w:p>
+    <w:p>
+      <w:pPr>
+        <w:numPr>
+          <w:ilvl w:val="1"/>
+          <w:numId w:val="51"/>
+        </w:numPr>
+        <w:spacing w:before="100" w:beforeAutospacing="1" w:after="100" w:afterAutospacing="1" w:line="240" w:lineRule="auto"/>
+      </w:pPr>
+      <w:r>
+        <w:t xml:space="preserve">The </w:t>
+      </w:r>
+      <w:proofErr w:type="spellStart"/>
+      <w:r>
+        <w:rPr>
+          <w:rStyle w:val="HTMLCode"/>
+          <w:rFonts w:eastAsiaTheme="minorHAnsi"/>
+        </w:rPr>
+        <w:t>mvn</w:t>
+      </w:r>
+      <w:proofErr w:type="spellEnd"/>
+      <w:r>
+        <w:rPr>
+          <w:rStyle w:val="HTMLCode"/>
+          <w:rFonts w:eastAsiaTheme="minorHAnsi"/>
+        </w:rPr>
+        <w:t xml:space="preserve"> install</w:t>
+      </w:r>
+      <w:r>
+        <w:t xml:space="preserve"> command compiles, tests, and packages the project.</w:t>
+      </w:r>
+    </w:p>
+    <w:p>
+      <w:pPr>
+        <w:pStyle w:val="Heading4"/>
+      </w:pPr>
+      <w:r>
+        <w:t xml:space="preserve">b) </w:t>
+      </w:r>
+      <w:r>
+        <w:rPr>
+          <w:rStyle w:val="Strong"/>
+          <w:b w:val="0"/>
+          <w:bCs w:val="0"/>
+        </w:rPr>
+        <w:t>Gradle</w:t>
+      </w:r>
+    </w:p>
+    <w:p>
+      <w:pPr>
+        <w:numPr>
+          <w:ilvl w:val="0"/>
+          <w:numId w:val="52"/>
+        </w:numPr>
+        <w:spacing w:before="100" w:beforeAutospacing="1" w:after="100" w:afterAutospacing="1" w:line="240" w:lineRule="auto"/>
+      </w:pPr>
+      <w:r>
+        <w:rPr>
+          <w:rStyle w:val="Strong"/>
+        </w:rPr>
+        <w:t>Build Folder</w:t>
+      </w:r>
+      <w:r>
+        <w:t xml:space="preserve">: </w:t>
+      </w:r>
+      <w:r>
+        <w:rPr>
+          <w:rStyle w:val="HTMLCode"/>
+          <w:rFonts w:eastAsiaTheme="minorHAnsi"/>
+        </w:rPr>
+        <w:t>build/</w:t>
+      </w:r>
+    </w:p>
+    <w:p>
+      <w:pPr>
+        <w:numPr>
+          <w:ilvl w:val="0"/>
+          <w:numId w:val="52"/>
+        </w:numPr>
+        <w:spacing w:before="100" w:beforeAutospacing="1" w:after="100" w:afterAutospacing="1" w:line="240" w:lineRule="auto"/>
+      </w:pPr>
+      <w:r>
+        <w:rPr>
+          <w:rStyle w:val="Strong"/>
+        </w:rPr>
+        <w:lastRenderedPageBreak/>
+        <w:t>Default Build Directory</w:t>
+      </w:r>
+      <w:r>
+        <w:t xml:space="preserve">: Gradle places the compiled classes in </w:t>
+      </w:r>
+      <w:r>
+        <w:rPr>
+          <w:rStyle w:val="HTMLCode"/>
+          <w:rFonts w:eastAsiaTheme="minorHAnsi"/>
+        </w:rPr>
+        <w:t>build/classes/java/main</w:t>
+      </w:r>
+      <w:r>
+        <w:t xml:space="preserve"> and the final </w:t>
+      </w:r>
+      <w:proofErr w:type="spellStart"/>
+      <w:r>
+        <w:t>artifact</w:t>
+      </w:r>
+      <w:proofErr w:type="spellEnd"/>
+      <w:r>
+        <w:t xml:space="preserve"> (JAR/WAR) is stored in the </w:t>
+      </w:r>
+      <w:r>
+        <w:rPr>
+          <w:rStyle w:val="HTMLCode"/>
+          <w:rFonts w:eastAsiaTheme="minorHAnsi"/>
+        </w:rPr>
+        <w:t>build/</w:t>
+      </w:r>
+      <w:proofErr w:type="gramStart"/>
+      <w:r>
+        <w:rPr>
+          <w:rStyle w:val="HTMLCode"/>
+          <w:rFonts w:eastAsiaTheme="minorHAnsi"/>
+        </w:rPr>
+        <w:t>libs</w:t>
+      </w:r>
+      <w:proofErr w:type="gramEnd"/>
+      <w:r>
+        <w:t xml:space="preserve"> directory.</w:t>
+      </w:r>
+    </w:p>
+    <w:p>
+      <w:pPr>
+        <w:numPr>
+          <w:ilvl w:val="0"/>
+          <w:numId w:val="52"/>
+        </w:numPr>
+        <w:spacing w:before="100" w:beforeAutospacing="1" w:after="100" w:afterAutospacing="1" w:line="240" w:lineRule="auto"/>
+      </w:pPr>
+      <w:r>
+        <w:rPr>
+          <w:rStyle w:val="Strong"/>
+        </w:rPr>
+        <w:t>Steps to Build</w:t>
+      </w:r>
+      <w:r>
+        <w:t>:</w:t>
+      </w:r>
+    </w:p>
+    <w:p>
+      <w:pPr>
+        <w:numPr>
+          <w:ilvl w:val="1"/>
+          <w:numId w:val="52"/>
+        </w:numPr>
+        <w:spacing w:before="100" w:beforeAutospacing="1" w:after="100" w:afterAutospacing="1" w:line="240" w:lineRule="auto"/>
+      </w:pPr>
+      <w:r>
+        <w:t>Use the following command to build the project:</w:t>
+      </w:r>
+    </w:p>
+    <w:p>
+      <w:pPr>
+        <w:pStyle w:val="HTMLPreformatted"/>
+        <w:ind w:left="1440"/>
+        <w:rPr>
+          <w:rStyle w:val="HTMLCode"/>
+        </w:rPr>
+      </w:pPr>
+      <w:proofErr w:type="spellStart"/>
+      <w:r>
+        <w:rPr>
+          <w:rStyle w:val="HTMLCode"/>
+        </w:rPr>
+        <w:t>gradle</w:t>
+      </w:r>
+      <w:proofErr w:type="spellEnd"/>
+      <w:r>
+        <w:rPr>
+          <w:rStyle w:val="HTMLCode"/>
+        </w:rPr>
+        <w:t xml:space="preserve"> build</w:t>
+      </w:r>
+    </w:p>
+    <w:p>
+      <w:pPr>
+        <w:numPr>
+          <w:ilvl w:val="1"/>
+          <w:numId w:val="52"/>
+        </w:numPr>
+        <w:spacing w:before="100" w:beforeAutospacing="1" w:after="100" w:afterAutospacing="1" w:line="240" w:lineRule="auto"/>
+      </w:pPr>
+      <w:r>
+        <w:t xml:space="preserve">The command compiles, tests, and packages the project into the </w:t>
+      </w:r>
+      <w:r>
+        <w:rPr>
+          <w:rStyle w:val="HTMLCode"/>
+          <w:rFonts w:eastAsiaTheme="minorHAnsi"/>
+        </w:rPr>
+        <w:t>build</w:t>
+      </w:r>
+      <w:r>
+        <w:t xml:space="preserve"> folder.</w:t>
+      </w:r>
+    </w:p>
+    <w:p>
+      <w:pPr>
+        <w:pStyle w:val="Heading4"/>
+      </w:pPr>
+      <w:r>
+        <w:t xml:space="preserve">c) </w:t>
+      </w:r>
+      <w:r>
+        <w:rPr>
+          <w:rStyle w:val="Strong"/>
+          <w:b w:val="0"/>
+          <w:bCs w:val="0"/>
+        </w:rPr>
+        <w:t>Ant</w:t>
+      </w:r>
+    </w:p>
+    <w:p>
+      <w:pPr>
+        <w:numPr>
+          <w:ilvl w:val="0"/>
+          <w:numId w:val="53"/>
+        </w:numPr>
+        <w:spacing w:before="100" w:beforeAutospacing="1" w:after="100" w:afterAutospacing="1" w:line="240" w:lineRule="auto"/>
+      </w:pPr>
+      <w:r>
+        <w:rPr>
+          <w:rStyle w:val="Strong"/>
+        </w:rPr>
+        <w:t>Build Folder</w:t>
+      </w:r>
+      <w:r>
+        <w:t xml:space="preserve">: Custom (depends on the </w:t>
+      </w:r>
+      <w:r>
+        <w:rPr>
+          <w:rStyle w:val="HTMLCode"/>
+          <w:rFonts w:eastAsiaTheme="minorHAnsi"/>
+        </w:rPr>
+        <w:t>build.xml</w:t>
+      </w:r>
+      <w:r>
+        <w:t xml:space="preserve"> configuration)</w:t>
+      </w:r>
+    </w:p>
+    <w:p>
+      <w:pPr>
+        <w:numPr>
+          <w:ilvl w:val="0"/>
+          <w:numId w:val="53"/>
+        </w:numPr>
+        <w:spacing w:before="100" w:beforeAutospacing="1" w:after="100" w:afterAutospacing="1" w:line="240" w:lineRule="auto"/>
+      </w:pPr>
+      <w:r>
+        <w:rPr>
+          <w:rStyle w:val="Strong"/>
+        </w:rPr>
+        <w:t>Default Build Directory</w:t>
+      </w:r>
+      <w:r>
+        <w:t xml:space="preserve">: Ant’s output directory can vary based on the settings in the </w:t>
+      </w:r>
+      <w:r>
+        <w:rPr>
+          <w:rStyle w:val="HTMLCode"/>
+          <w:rFonts w:eastAsiaTheme="minorHAnsi"/>
+        </w:rPr>
+        <w:t>build.xml</w:t>
+      </w:r>
+      <w:r>
+        <w:t xml:space="preserve"> file. Typically, a </w:t>
+      </w:r>
+      <w:r>
+        <w:rPr>
+          <w:rStyle w:val="HTMLCode"/>
+          <w:rFonts w:eastAsiaTheme="minorHAnsi"/>
+        </w:rPr>
+        <w:t>build</w:t>
+      </w:r>
+      <w:r>
+        <w:t xml:space="preserve"> or </w:t>
+      </w:r>
+      <w:proofErr w:type="spellStart"/>
+      <w:r>
+        <w:rPr>
+          <w:rStyle w:val="HTMLCode"/>
+          <w:rFonts w:eastAsiaTheme="minorHAnsi"/>
+        </w:rPr>
+        <w:t>dist</w:t>
+      </w:r>
+      <w:proofErr w:type="spellEnd"/>
+      <w:r>
+        <w:t xml:space="preserve"> directory is used.</w:t>
+      </w:r>
+    </w:p>
+    <w:p>
+      <w:pPr>
+        <w:numPr>
+          <w:ilvl w:val="0"/>
+          <w:numId w:val="53"/>
+        </w:numPr>
+        <w:spacing w:before="100" w:beforeAutospacing="1" w:after="100" w:afterAutospacing="1" w:line="240" w:lineRule="auto"/>
+      </w:pPr>
+      <w:r>
+        <w:rPr>
+          <w:rStyle w:val="Strong"/>
+        </w:rPr>
+        <w:t>Steps to Build</w:t>
+      </w:r>
+      <w:r>
+        <w:t>:</w:t>
+      </w:r>
+    </w:p>
+    <w:p>
+      <w:pPr>
+        <w:numPr>
+          <w:ilvl w:val="1"/>
+          <w:numId w:val="53"/>
+        </w:numPr>
+        <w:spacing w:before="100" w:beforeAutospacing="1" w:after="100" w:afterAutospacing="1" w:line="240" w:lineRule="auto"/>
+      </w:pPr>
+      <w:r>
+        <w:t>Use the following command to build with Ant:</w:t>
+      </w:r>
+    </w:p>
+    <w:p>
+      <w:pPr>
+        <w:pStyle w:val="HTMLPreformatted"/>
+        <w:ind w:left="1440"/>
+        <w:rPr>
+          <w:rStyle w:val="HTMLCode"/>
+        </w:rPr>
+      </w:pPr>
+      <w:r>
+        <w:rPr>
+          <w:rStyle w:val="HTMLCode"/>
+        </w:rPr>
+        <w:t>ant build</w:t>
+      </w:r>
+    </w:p>
+    <w:p>
+      <w:pPr>
+        <w:numPr>
+          <w:ilvl w:val="1"/>
+          <w:numId w:val="53"/>
+        </w:numPr>
+        <w:spacing w:before="100" w:beforeAutospacing="1" w:after="100" w:afterAutospacing="1" w:line="240" w:lineRule="auto"/>
+      </w:pPr>
+      <w:r>
+        <w:t xml:space="preserve">The command will execute the build target defined in the </w:t>
+      </w:r>
+      <w:r>
+        <w:rPr>
+          <w:rStyle w:val="HTMLCode"/>
+          <w:rFonts w:eastAsiaTheme="minorHAnsi"/>
+        </w:rPr>
+        <w:t>build.xml</w:t>
+      </w:r>
+      <w:r>
+        <w:t xml:space="preserve"> file.</w:t>
+      </w:r>
+    </w:p>
+    <w:p>
+      <w:pPr>
+        <w:pStyle w:val="Heading3"/>
+      </w:pPr>
+      <w:r>
+        <w:t xml:space="preserve">3. </w:t>
+      </w:r>
+      <w:r>
+        <w:rPr>
+          <w:rStyle w:val="Strong"/>
+          <w:b/>
+          <w:bCs/>
+        </w:rPr>
+        <w:t>Project Structure and Folders Considered</w:t>
+      </w:r>
+    </w:p>
+    <w:p>
+      <w:pPr>
+        <w:pStyle w:val="NormalWeb"/>
+      </w:pPr>
+      <w:r>
+        <w:t>For Java projects, certain folders are considered based on the build tool and structure:</w:t>
+      </w:r>
+    </w:p>
+    <w:p>
+      <w:pPr>
+        <w:pStyle w:val="NormalWeb"/>
+        <w:numPr>
+          <w:ilvl w:val="0"/>
+          <w:numId w:val="54"/>
+        </w:numPr>
+      </w:pPr>
+      <w:r>
+        <w:rPr>
+          <w:rStyle w:val="Strong"/>
+        </w:rPr>
+        <w:t>Source Folder</w:t>
+      </w:r>
+      <w:r>
+        <w:t>: Contains the main application source code.</w:t>
+      </w:r>
+    </w:p>
+    <w:p>
+      <w:pPr>
+        <w:numPr>
+          <w:ilvl w:val="1"/>
+          <w:numId w:val="54"/>
+        </w:numPr>
+        <w:spacing w:before="100" w:beforeAutospacing="1" w:after="100" w:afterAutospacing="1" w:line="240" w:lineRule="auto"/>
+      </w:pPr>
+      <w:proofErr w:type="spellStart"/>
+      <w:r>
+        <w:rPr>
+          <w:rStyle w:val="HTMLCode"/>
+          <w:rFonts w:eastAsiaTheme="minorHAnsi"/>
+        </w:rPr>
+        <w:t>src</w:t>
+      </w:r>
+      <w:proofErr w:type="spellEnd"/>
+      <w:r>
+        <w:rPr>
+          <w:rStyle w:val="HTMLCode"/>
+          <w:rFonts w:eastAsiaTheme="minorHAnsi"/>
+        </w:rPr>
+        <w:t>/main/java</w:t>
+      </w:r>
+      <w:r>
+        <w:t xml:space="preserve"> → Java source code</w:t>
+      </w:r>
+    </w:p>
+    <w:p>
+      <w:pPr>
+        <w:numPr>
+          <w:ilvl w:val="1"/>
+          <w:numId w:val="54"/>
+        </w:numPr>
+        <w:spacing w:before="100" w:beforeAutospacing="1" w:after="100" w:afterAutospacing="1" w:line="240" w:lineRule="auto"/>
+      </w:pPr>
+      <w:proofErr w:type="spellStart"/>
+      <w:r>
+        <w:rPr>
+          <w:rStyle w:val="HTMLCode"/>
+          <w:rFonts w:eastAsiaTheme="minorHAnsi"/>
+        </w:rPr>
+        <w:t>src</w:t>
+      </w:r>
+      <w:proofErr w:type="spellEnd"/>
+      <w:r>
+        <w:rPr>
+          <w:rStyle w:val="HTMLCode"/>
+          <w:rFonts w:eastAsiaTheme="minorHAnsi"/>
+        </w:rPr>
+        <w:t>/main/resources</w:t>
+      </w:r>
+      <w:r>
+        <w:t xml:space="preserve"> → Application resources (properties, XML, etc.)</w:t>
+      </w:r>
+    </w:p>
+    <w:p>
+      <w:pPr>
+        <w:pStyle w:val="NormalWeb"/>
+        <w:numPr>
+          <w:ilvl w:val="0"/>
+          <w:numId w:val="54"/>
+        </w:numPr>
+      </w:pPr>
+      <w:r>
+        <w:rPr>
+          <w:rStyle w:val="Strong"/>
+        </w:rPr>
+        <w:t>Test Source Folder</w:t>
+      </w:r>
+      <w:r>
+        <w:t>: Contains test code and resources.</w:t>
+      </w:r>
+    </w:p>
+    <w:p>
+      <w:pPr>
+        <w:numPr>
+          <w:ilvl w:val="1"/>
+          <w:numId w:val="54"/>
+        </w:numPr>
+        <w:spacing w:before="100" w:beforeAutospacing="1" w:after="100" w:afterAutospacing="1" w:line="240" w:lineRule="auto"/>
+      </w:pPr>
+      <w:proofErr w:type="spellStart"/>
+      <w:r>
+        <w:rPr>
+          <w:rStyle w:val="HTMLCode"/>
+          <w:rFonts w:eastAsiaTheme="minorHAnsi"/>
+        </w:rPr>
+        <w:t>src</w:t>
+      </w:r>
+      <w:proofErr w:type="spellEnd"/>
+      <w:r>
+        <w:rPr>
+          <w:rStyle w:val="HTMLCode"/>
+          <w:rFonts w:eastAsiaTheme="minorHAnsi"/>
+        </w:rPr>
+        <w:t>/test/java</w:t>
+      </w:r>
+      <w:r>
+        <w:t xml:space="preserve"> → Test Java code</w:t>
+      </w:r>
+    </w:p>
+    <w:p>
+      <w:pPr>
+        <w:numPr>
+          <w:ilvl w:val="1"/>
+          <w:numId w:val="54"/>
+        </w:numPr>
+        <w:spacing w:before="100" w:beforeAutospacing="1" w:after="100" w:afterAutospacing="1" w:line="240" w:lineRule="auto"/>
+      </w:pPr>
+      <w:proofErr w:type="spellStart"/>
+      <w:r>
+        <w:rPr>
+          <w:rStyle w:val="HTMLCode"/>
+          <w:rFonts w:eastAsiaTheme="minorHAnsi"/>
+        </w:rPr>
+        <w:t>src</w:t>
+      </w:r>
+      <w:proofErr w:type="spellEnd"/>
+      <w:r>
+        <w:rPr>
+          <w:rStyle w:val="HTMLCode"/>
+          <w:rFonts w:eastAsiaTheme="minorHAnsi"/>
+        </w:rPr>
+        <w:t>/test/resources</w:t>
+      </w:r>
+      <w:r>
+        <w:t xml:space="preserve"> → Test resources</w:t>
+      </w:r>
+    </w:p>
+    <w:p>
+      <w:pPr>
+        <w:pStyle w:val="NormalWeb"/>
+        <w:numPr>
+          <w:ilvl w:val="0"/>
+          <w:numId w:val="54"/>
+        </w:numPr>
+      </w:pPr>
+      <w:r>
+        <w:rPr>
+          <w:rStyle w:val="Strong"/>
+        </w:rPr>
+        <w:t>Build Output Folder</w:t>
+      </w:r>
+      <w:r>
+        <w:t xml:space="preserve">: Contains compiled classes, generated files, and final </w:t>
+      </w:r>
+      <w:proofErr w:type="spellStart"/>
+      <w:r>
+        <w:t>artifacts</w:t>
+      </w:r>
+      <w:proofErr w:type="spellEnd"/>
+      <w:r>
+        <w:t>.</w:t>
+      </w:r>
+    </w:p>
+    <w:p>
+      <w:pPr>
+        <w:numPr>
+          <w:ilvl w:val="1"/>
+          <w:numId w:val="54"/>
+        </w:numPr>
+        <w:spacing w:before="100" w:beforeAutospacing="1" w:after="100" w:afterAutospacing="1" w:line="240" w:lineRule="auto"/>
+      </w:pPr>
+      <w:r>
+        <w:rPr>
+          <w:rStyle w:val="HTMLCode"/>
+          <w:rFonts w:eastAsiaTheme="minorHAnsi"/>
+        </w:rPr>
+        <w:t>target/</w:t>
+      </w:r>
+      <w:r>
+        <w:t xml:space="preserve"> (Maven)</w:t>
+      </w:r>
+    </w:p>
+    <w:p>
+      <w:pPr>
+        <w:numPr>
+          <w:ilvl w:val="1"/>
+          <w:numId w:val="54"/>
+        </w:numPr>
+        <w:spacing w:before="100" w:beforeAutospacing="1" w:after="100" w:afterAutospacing="1" w:line="240" w:lineRule="auto"/>
+      </w:pPr>
+      <w:r>
+        <w:rPr>
+          <w:rStyle w:val="HTMLCode"/>
+          <w:rFonts w:eastAsiaTheme="minorHAnsi"/>
+        </w:rPr>
+        <w:t>build/</w:t>
+      </w:r>
+      <w:r>
+        <w:t xml:space="preserve"> (Gradle)</w:t>
+      </w:r>
+    </w:p>
+    <w:p>
+      <w:pPr>
+        <w:numPr>
+          <w:ilvl w:val="1"/>
+          <w:numId w:val="54"/>
+        </w:numPr>
+        <w:spacing w:before="100" w:beforeAutospacing="1" w:after="100" w:afterAutospacing="1" w:line="240" w:lineRule="auto"/>
+      </w:pPr>
+      <w:r>
+        <w:rPr>
+          <w:rStyle w:val="HTMLCode"/>
+          <w:rFonts w:eastAsiaTheme="minorHAnsi"/>
+        </w:rPr>
+        <w:t>build/</w:t>
+      </w:r>
+      <w:r>
+        <w:t xml:space="preserve"> or custom (Ant)</w:t>
+      </w:r>
+    </w:p>
+    <w:p>
+      <w:pPr>
+        <w:pStyle w:val="Heading3"/>
+      </w:pPr>
+      <w:r>
+        <w:t xml:space="preserve">4. </w:t>
+      </w:r>
+      <w:r>
+        <w:rPr>
+          <w:rStyle w:val="Strong"/>
+          <w:b/>
+          <w:bCs/>
+        </w:rPr>
+        <w:t xml:space="preserve">Location of the Final Build </w:t>
+      </w:r>
+      <w:proofErr w:type="spellStart"/>
+      <w:r>
+        <w:rPr>
+          <w:rStyle w:val="Strong"/>
+          <w:b/>
+          <w:bCs/>
+        </w:rPr>
+        <w:t>Artifacts</w:t>
+      </w:r>
+      <w:proofErr w:type="spellEnd"/>
+    </w:p>
+    <w:p>
+      <w:pPr>
+        <w:pStyle w:val="NormalWeb"/>
+      </w:pPr>
+      <w:r>
+        <w:t xml:space="preserve">The final build </w:t>
+      </w:r>
+      <w:proofErr w:type="spellStart"/>
+      <w:r>
+        <w:t>artifacts</w:t>
+      </w:r>
+      <w:proofErr w:type="spellEnd"/>
+      <w:r>
+        <w:t xml:space="preserve"> (e.g., JAR, WAR) are stored in different directories depending on the tool:</w:t>
+      </w:r>
+    </w:p>
+    <w:p>
+      <w:pPr>
+        <w:pStyle w:val="NormalWeb"/>
+        <w:numPr>
+          <w:ilvl w:val="0"/>
+          <w:numId w:val="55"/>
+        </w:numPr>
+      </w:pPr>
+      <w:r>
+        <w:rPr>
+          <w:rStyle w:val="Strong"/>
+        </w:rPr>
+        <w:t>Maven</w:t>
+      </w:r>
+      <w:r>
+        <w:t xml:space="preserve">: </w:t>
+      </w:r>
+      <w:r>
+        <w:rPr>
+          <w:rStyle w:val="HTMLCode"/>
+        </w:rPr>
+        <w:t>target/</w:t>
+      </w:r>
+    </w:p>
+    <w:p>
+      <w:pPr>
+        <w:numPr>
+          <w:ilvl w:val="1"/>
+          <w:numId w:val="55"/>
+        </w:numPr>
+        <w:spacing w:before="100" w:beforeAutospacing="1" w:after="100" w:afterAutospacing="1" w:line="240" w:lineRule="auto"/>
+      </w:pPr>
+      <w:r>
+        <w:t xml:space="preserve">Example: </w:t>
+      </w:r>
+      <w:r>
+        <w:rPr>
+          <w:rStyle w:val="HTMLCode"/>
+          <w:rFonts w:eastAsiaTheme="minorHAnsi"/>
+        </w:rPr>
+        <w:t>target/my-app-1.0-SNAPSHOT.jar</w:t>
+      </w:r>
+    </w:p>
+    <w:p>
+      <w:pPr>
+        <w:pStyle w:val="NormalWeb"/>
+        <w:numPr>
+          <w:ilvl w:val="0"/>
+          <w:numId w:val="55"/>
+        </w:numPr>
+      </w:pPr>
+      <w:r>
+        <w:rPr>
+          <w:rStyle w:val="Strong"/>
+        </w:rPr>
+        <w:t>Gradle</w:t>
+      </w:r>
+      <w:r>
+        <w:t xml:space="preserve">: </w:t>
+      </w:r>
+      <w:r>
+        <w:rPr>
+          <w:rStyle w:val="HTMLCode"/>
+        </w:rPr>
+        <w:t>build/libs/</w:t>
+      </w:r>
+    </w:p>
+    <w:p>
+      <w:pPr>
+        <w:numPr>
+          <w:ilvl w:val="1"/>
+          <w:numId w:val="55"/>
+        </w:numPr>
+        <w:spacing w:before="100" w:beforeAutospacing="1" w:after="100" w:afterAutospacing="1" w:line="240" w:lineRule="auto"/>
+      </w:pPr>
+      <w:r>
+        <w:t xml:space="preserve">Example: </w:t>
+      </w:r>
+      <w:r>
+        <w:rPr>
+          <w:rStyle w:val="HTMLCode"/>
+          <w:rFonts w:eastAsiaTheme="minorHAnsi"/>
+        </w:rPr>
+        <w:t>build/libs/my-app-1.0-SNAPSHOT.jar</w:t>
+      </w:r>
+    </w:p>
+    <w:p>
+      <w:pPr>
+        <w:pStyle w:val="NormalWeb"/>
+        <w:numPr>
+          <w:ilvl w:val="0"/>
+          <w:numId w:val="55"/>
+        </w:numPr>
+      </w:pPr>
+      <w:r>
+        <w:rPr>
+          <w:rStyle w:val="Strong"/>
+        </w:rPr>
+        <w:t>Ant</w:t>
+      </w:r>
+      <w:r>
+        <w:t xml:space="preserve">: Custom directory defined in </w:t>
+      </w:r>
+      <w:r>
+        <w:rPr>
+          <w:rStyle w:val="HTMLCode"/>
+        </w:rPr>
+        <w:t>build.xml</w:t>
+      </w:r>
+    </w:p>
+    <w:p>
+      <w:pPr>
+        <w:numPr>
+          <w:ilvl w:val="1"/>
+          <w:numId w:val="55"/>
+        </w:numPr>
+        <w:spacing w:before="100" w:beforeAutospacing="1" w:after="100" w:afterAutospacing="1" w:line="240" w:lineRule="auto"/>
+      </w:pPr>
+      <w:r>
+        <w:t xml:space="preserve">Example: </w:t>
+      </w:r>
+      <w:proofErr w:type="spellStart"/>
+      <w:r>
+        <w:rPr>
+          <w:rStyle w:val="HTMLCode"/>
+          <w:rFonts w:eastAsiaTheme="minorHAnsi"/>
+        </w:rPr>
+        <w:t>dist</w:t>
+      </w:r>
+      <w:proofErr w:type="spellEnd"/>
+      <w:r>
+        <w:rPr>
+          <w:rStyle w:val="HTMLCode"/>
+          <w:rFonts w:eastAsiaTheme="minorHAnsi"/>
+        </w:rPr>
+        <w:t>/my-app.jar</w:t>
+      </w:r>
+      <w:r>
+        <w:t xml:space="preserve"> (if defined as </w:t>
+      </w:r>
+      <w:proofErr w:type="spellStart"/>
+      <w:r>
+        <w:rPr>
+          <w:rStyle w:val="HTMLCode"/>
+          <w:rFonts w:eastAsiaTheme="minorHAnsi"/>
+        </w:rPr>
+        <w:t>dist</w:t>
+      </w:r>
+      <w:proofErr w:type="spellEnd"/>
+      <w:r>
+        <w:t>)</w:t>
+      </w:r>
+    </w:p>
+    <w:p>
+      <w:pPr>
+        <w:pStyle w:val="Heading3"/>
+      </w:pPr>
+      <w:r>
+        <w:t xml:space="preserve">5. </w:t>
+      </w:r>
+      <w:r>
+        <w:rPr>
+          <w:rStyle w:val="Strong"/>
+          <w:b/>
+          <w:bCs/>
+        </w:rPr>
+        <w:t>How Build Tools Decide the Output Folder</w:t>
+      </w:r>
+    </w:p>
+    <w:p>
+      <w:pPr>
+        <w:numPr>
+          <w:ilvl w:val="0"/>
+          <w:numId w:val="56"/>
+        </w:numPr>
+        <w:spacing w:before="100" w:beforeAutospacing="1" w:after="100" w:afterAutospacing="1" w:line="240" w:lineRule="auto"/>
+      </w:pPr>
+      <w:r>
+        <w:rPr>
+          <w:rStyle w:val="Strong"/>
+        </w:rPr>
+        <w:lastRenderedPageBreak/>
+        <w:t>Maven</w:t>
+      </w:r>
+      <w:r>
+        <w:t xml:space="preserve"> and </w:t>
+      </w:r>
+      <w:r>
+        <w:rPr>
+          <w:rStyle w:val="Strong"/>
+        </w:rPr>
+        <w:t>Gradle</w:t>
+      </w:r>
+      <w:r>
+        <w:t xml:space="preserve"> follow a convention-over-configuration approach, using predefined directories like </w:t>
+      </w:r>
+      <w:r>
+        <w:rPr>
+          <w:rStyle w:val="HTMLCode"/>
+          <w:rFonts w:eastAsiaTheme="minorHAnsi"/>
+        </w:rPr>
+        <w:t>target</w:t>
+      </w:r>
+      <w:r>
+        <w:t xml:space="preserve"> or </w:t>
+      </w:r>
+      <w:r>
+        <w:rPr>
+          <w:rStyle w:val="HTMLCode"/>
+          <w:rFonts w:eastAsiaTheme="minorHAnsi"/>
+        </w:rPr>
+        <w:t>build</w:t>
+      </w:r>
+      <w:r>
+        <w:t>.</w:t>
+      </w:r>
+    </w:p>
+    <w:p>
+      <w:pPr>
+        <w:numPr>
+          <w:ilvl w:val="0"/>
+          <w:numId w:val="56"/>
+        </w:numPr>
+        <w:spacing w:before="100" w:beforeAutospacing="1" w:after="100" w:afterAutospacing="1" w:line="240" w:lineRule="auto"/>
+      </w:pPr>
+      <w:r>
+        <w:rPr>
+          <w:rStyle w:val="Strong"/>
+        </w:rPr>
+        <w:t>Ant</w:t>
+      </w:r>
+      <w:r>
+        <w:t xml:space="preserve"> uses an XML-based configuration (</w:t>
+      </w:r>
+      <w:r>
+        <w:rPr>
+          <w:rStyle w:val="HTMLCode"/>
+          <w:rFonts w:eastAsiaTheme="minorHAnsi"/>
+        </w:rPr>
+        <w:t>build.xml</w:t>
+      </w:r>
+      <w:r>
+        <w:t>) that explicitly defines source and destination directories.</w:t>
+      </w:r>
+    </w:p>
+    <w:p>
+      <w:pPr>
+        <w:pStyle w:val="NormalWeb"/>
+      </w:pPr>
+      <w:r>
+        <w:t>You can change the default build directory for any of these tools by modifying their respective configuration files:</w:t>
+      </w:r>
+    </w:p>
+    <w:p>
+      <w:pPr>
+        <w:numPr>
+          <w:ilvl w:val="0"/>
+          <w:numId w:val="57"/>
+        </w:numPr>
+        <w:spacing w:before="100" w:beforeAutospacing="1" w:after="100" w:afterAutospacing="1" w:line="240" w:lineRule="auto"/>
+      </w:pPr>
+      <w:r>
+        <w:rPr>
+          <w:rStyle w:val="Strong"/>
+        </w:rPr>
+        <w:t>Maven</w:t>
+      </w:r>
+      <w:r>
+        <w:t xml:space="preserve">: </w:t>
+      </w:r>
+      <w:r>
+        <w:rPr>
+          <w:rStyle w:val="HTMLCode"/>
+          <w:rFonts w:eastAsiaTheme="minorHAnsi"/>
+        </w:rPr>
+        <w:t>pom.xml</w:t>
+      </w:r>
+      <w:r>
+        <w:t xml:space="preserve"> (</w:t>
+      </w:r>
+      <w:r>
+        <w:rPr>
+          <w:rStyle w:val="HTMLCode"/>
+          <w:rFonts w:eastAsiaTheme="minorHAnsi"/>
+        </w:rPr>
+        <w:t>&lt;build&gt;&lt;directory&gt;custom-target&lt;/directory&gt;&lt;/build&gt;</w:t>
+      </w:r>
+      <w:r>
+        <w:t>)</w:t>
+      </w:r>
+    </w:p>
+    <w:p>
+      <w:pPr>
+        <w:numPr>
+          <w:ilvl w:val="0"/>
+          <w:numId w:val="57"/>
+        </w:numPr>
+        <w:spacing w:before="100" w:beforeAutospacing="1" w:after="100" w:afterAutospacing="1" w:line="240" w:lineRule="auto"/>
+      </w:pPr>
+      <w:r>
+        <w:rPr>
+          <w:rStyle w:val="Strong"/>
+        </w:rPr>
+        <w:t>Gradle</w:t>
+      </w:r>
+      <w:r>
+        <w:t xml:space="preserve">: </w:t>
+      </w:r>
+      <w:proofErr w:type="spellStart"/>
+      <w:proofErr w:type="gramStart"/>
+      <w:r>
+        <w:rPr>
+          <w:rStyle w:val="HTMLCode"/>
+          <w:rFonts w:eastAsiaTheme="minorHAnsi"/>
+        </w:rPr>
+        <w:t>build.gradle</w:t>
+      </w:r>
+      <w:proofErr w:type="spellEnd"/>
+      <w:proofErr w:type="gramEnd"/>
+      <w:r>
+        <w:t xml:space="preserve"> (</w:t>
+      </w:r>
+      <w:proofErr w:type="spellStart"/>
+      <w:r>
+        <w:rPr>
+          <w:rStyle w:val="HTMLCode"/>
+          <w:rFonts w:eastAsiaTheme="minorHAnsi"/>
+        </w:rPr>
+        <w:t>buildDir</w:t>
+      </w:r>
+      <w:proofErr w:type="spellEnd"/>
+      <w:r>
+        <w:rPr>
+          <w:rStyle w:val="HTMLCode"/>
+          <w:rFonts w:eastAsiaTheme="minorHAnsi"/>
+        </w:rPr>
+        <w:t xml:space="preserve"> = 'custom-build'</w:t>
+      </w:r>
+      <w:r>
+        <w:t>)</w:t>
+      </w:r>
+    </w:p>
+    <w:p>
+      <w:pPr>
+        <w:numPr>
+          <w:ilvl w:val="0"/>
+          <w:numId w:val="57"/>
+        </w:numPr>
+        <w:spacing w:before="100" w:beforeAutospacing="1" w:after="100" w:afterAutospacing="1" w:line="240" w:lineRule="auto"/>
+      </w:pPr>
+      <w:r>
+        <w:rPr>
+          <w:rStyle w:val="Strong"/>
+        </w:rPr>
+        <w:t>Ant</w:t>
+      </w:r>
+      <w:r>
+        <w:t xml:space="preserve">: </w:t>
+      </w:r>
+      <w:r>
+        <w:rPr>
+          <w:rStyle w:val="HTMLCode"/>
+          <w:rFonts w:eastAsiaTheme="minorHAnsi"/>
+        </w:rPr>
+        <w:t>build.xml</w:t>
+      </w:r>
+      <w:r>
+        <w:t xml:space="preserve"> (e.g., </w:t>
+      </w:r>
+      <w:r>
+        <w:rPr>
+          <w:rStyle w:val="HTMLCode"/>
+          <w:rFonts w:eastAsiaTheme="minorHAnsi"/>
+        </w:rPr>
+        <w:t>&lt;property name="</w:t>
+      </w:r>
+      <w:proofErr w:type="spellStart"/>
+      <w:r>
+        <w:rPr>
+          <w:rStyle w:val="HTMLCode"/>
+          <w:rFonts w:eastAsiaTheme="minorHAnsi"/>
+        </w:rPr>
+        <w:t>build.dir</w:t>
+      </w:r>
+      <w:proofErr w:type="spellEnd"/>
+      <w:r>
+        <w:rPr>
+          <w:rStyle w:val="HTMLCode"/>
+          <w:rFonts w:eastAsiaTheme="minorHAnsi"/>
+        </w:rPr>
+        <w:t>" value="custom-build"/&gt;</w:t>
+      </w:r>
+      <w:r>
+        <w:t>)</w:t>
+      </w:r>
+    </w:p>
+    <w:p>
+      <w:pPr>
+        <w:pStyle w:val="Heading3"/>
+      </w:pPr>
+      <w:r>
+        <w:t>Summary</w:t>
+      </w:r>
+    </w:p>
+    <w:p>
+      <w:pPr>
+        <w:numPr>
+          <w:ilvl w:val="0"/>
+          <w:numId w:val="58"/>
+        </w:numPr>
+        <w:spacing w:before="100" w:beforeAutospacing="1" w:after="100" w:afterAutospacing="1" w:line="240" w:lineRule="auto"/>
+      </w:pPr>
+      <w:r>
+        <w:t xml:space="preserve">The default build folder for Maven is </w:t>
+      </w:r>
+      <w:r>
+        <w:rPr>
+          <w:rStyle w:val="HTMLCode"/>
+          <w:rFonts w:eastAsiaTheme="minorHAnsi"/>
+        </w:rPr>
+        <w:t>target/</w:t>
+      </w:r>
+      <w:r>
+        <w:t xml:space="preserve">, for Gradle is </w:t>
+      </w:r>
+      <w:r>
+        <w:rPr>
+          <w:rStyle w:val="HTMLCode"/>
+          <w:rFonts w:eastAsiaTheme="minorHAnsi"/>
+        </w:rPr>
+        <w:t>build/</w:t>
+      </w:r>
+      <w:r>
+        <w:t xml:space="preserve">, and for Ant it depends on the configuration in the </w:t>
+      </w:r>
+      <w:r>
+        <w:rPr>
+          <w:rStyle w:val="HTMLCode"/>
+          <w:rFonts w:eastAsiaTheme="minorHAnsi"/>
+        </w:rPr>
+        <w:t>build.xml</w:t>
+      </w:r>
+      <w:r>
+        <w:t>.</w:t>
+      </w:r>
+    </w:p>
+    <w:p>
+      <w:pPr>
+        <w:numPr>
+          <w:ilvl w:val="0"/>
+          <w:numId w:val="58"/>
+        </w:numPr>
+        <w:spacing w:before="100" w:beforeAutospacing="1" w:after="100" w:afterAutospacing="1" w:line="240" w:lineRule="auto"/>
+      </w:pPr>
+      <w:r>
+        <w:t xml:space="preserve">These folders store compiled classes, processed resources, and packaged </w:t>
+      </w:r>
+      <w:proofErr w:type="spellStart"/>
+      <w:r>
+        <w:t>artifacts</w:t>
+      </w:r>
+      <w:proofErr w:type="spellEnd"/>
+      <w:r>
+        <w:t xml:space="preserve"> like JARs and WARs.</w:t>
       </w:r>
     </w:p>
     <w:p>
@@ -13472,6 +14967,155 @@
     </w:lvl>
   </w:abstractNum>
   <w:abstractNum w:abstractNumId="2" w15:restartNumberingAfterBreak="0">
+    <w:nsid w:val="0568287D"/>
+    <w:multiLevelType w:val="multilevel"/>
+    <w:tmpl w:val="08D07FD2"/>
+    <w:lvl w:ilvl="0">
+      <w:start w:val="1"/>
+      <w:numFmt w:val="bullet"/>
+      <w:lvlText w:val=""/>
+      <w:lvlJc w:val="left"/>
+      <w:pPr>
+        <w:tabs>
+          <w:tab w:val="num" w:pos="720"/>
+        </w:tabs>
+        <w:ind w:left="720" w:hanging="360"/>
+      </w:pPr>
+      <w:rPr>
+        <w:rFonts w:ascii="Symbol" w:hAnsi="Symbol" w:hint="default"/>
+        <w:sz w:val="20"/>
+      </w:rPr>
+    </w:lvl>
+    <w:lvl w:ilvl="1" w:tentative="1">
+      <w:start w:val="1"/>
+      <w:numFmt w:val="bullet"/>
+      <w:lvlText w:val="o"/>
+      <w:lvlJc w:val="left"/>
+      <w:pPr>
+        <w:tabs>
+          <w:tab w:val="num" w:pos="1440"/>
+        </w:tabs>
+        <w:ind w:left="1440" w:hanging="360"/>
+      </w:pPr>
+      <w:rPr>
+        <w:rFonts w:ascii="Courier New" w:hAnsi="Courier New" w:hint="default"/>
+        <w:sz w:val="20"/>
+      </w:rPr>
+    </w:lvl>
+    <w:lvl w:ilvl="2" w:tentative="1">
+      <w:start w:val="1"/>
+      <w:numFmt w:val="bullet"/>
+      <w:lvlText w:val=""/>
+      <w:lvlJc w:val="left"/>
+      <w:pPr>
+        <w:tabs>
+          <w:tab w:val="num" w:pos="2160"/>
+        </w:tabs>
+        <w:ind w:left="2160" w:hanging="360"/>
+      </w:pPr>
+      <w:rPr>
+        <w:rFonts w:ascii="Wingdings" w:hAnsi="Wingdings" w:hint="default"/>
+        <w:sz w:val="20"/>
+      </w:rPr>
+    </w:lvl>
+    <w:lvl w:ilvl="3" w:tentative="1">
+      <w:start w:val="1"/>
+      <w:numFmt w:val="bullet"/>
+      <w:lvlText w:val=""/>
+      <w:lvlJc w:val="left"/>
+      <w:pPr>
+        <w:tabs>
+          <w:tab w:val="num" w:pos="2880"/>
+        </w:tabs>
+        <w:ind w:left="2880" w:hanging="360"/>
+      </w:pPr>
+      <w:rPr>
+        <w:rFonts w:ascii="Wingdings" w:hAnsi="Wingdings" w:hint="default"/>
+        <w:sz w:val="20"/>
+      </w:rPr>
+    </w:lvl>
+    <w:lvl w:ilvl="4" w:tentative="1">
+      <w:start w:val="1"/>
+      <w:numFmt w:val="bullet"/>
+      <w:lvlText w:val=""/>
+      <w:lvlJc w:val="left"/>
+      <w:pPr>
+        <w:tabs>
+          <w:tab w:val="num" w:pos="3600"/>
+        </w:tabs>
+        <w:ind w:left="3600" w:hanging="360"/>
+      </w:pPr>
+      <w:rPr>
+        <w:rFonts w:ascii="Wingdings" w:hAnsi="Wingdings" w:hint="default"/>
+        <w:sz w:val="20"/>
+      </w:rPr>
+    </w:lvl>
+    <w:lvl w:ilvl="5" w:tentative="1">
+      <w:start w:val="1"/>
+      <w:numFmt w:val="bullet"/>
+      <w:lvlText w:val=""/>
+      <w:lvlJc w:val="left"/>
+      <w:pPr>
+        <w:tabs>
+          <w:tab w:val="num" w:pos="4320"/>
+        </w:tabs>
+        <w:ind w:left="4320" w:hanging="360"/>
+      </w:pPr>
+      <w:rPr>
+        <w:rFonts w:ascii="Wingdings" w:hAnsi="Wingdings" w:hint="default"/>
+        <w:sz w:val="20"/>
+      </w:rPr>
+    </w:lvl>
+    <w:lvl w:ilvl="6" w:tentative="1">
+      <w:start w:val="1"/>
+      <w:numFmt w:val="bullet"/>
+      <w:lvlText w:val=""/>
+      <w:lvlJc w:val="left"/>
+      <w:pPr>
+        <w:tabs>
+          <w:tab w:val="num" w:pos="5040"/>
+        </w:tabs>
+        <w:ind w:left="5040" w:hanging="360"/>
+      </w:pPr>
+      <w:rPr>
+        <w:rFonts w:ascii="Wingdings" w:hAnsi="Wingdings" w:hint="default"/>
+        <w:sz w:val="20"/>
+      </w:rPr>
+    </w:lvl>
+    <w:lvl w:ilvl="7" w:tentative="1">
+      <w:start w:val="1"/>
+      <w:numFmt w:val="bullet"/>
+      <w:lvlText w:val=""/>
+      <w:lvlJc w:val="left"/>
+      <w:pPr>
+        <w:tabs>
+          <w:tab w:val="num" w:pos="5760"/>
+        </w:tabs>
+        <w:ind w:left="5760" w:hanging="360"/>
+      </w:pPr>
+      <w:rPr>
+        <w:rFonts w:ascii="Wingdings" w:hAnsi="Wingdings" w:hint="default"/>
+        <w:sz w:val="20"/>
+      </w:rPr>
+    </w:lvl>
+    <w:lvl w:ilvl="8" w:tentative="1">
+      <w:start w:val="1"/>
+      <w:numFmt w:val="bullet"/>
+      <w:lvlText w:val=""/>
+      <w:lvlJc w:val="left"/>
+      <w:pPr>
+        <w:tabs>
+          <w:tab w:val="num" w:pos="6480"/>
+        </w:tabs>
+        <w:ind w:left="6480" w:hanging="360"/>
+      </w:pPr>
+      <w:rPr>
+        <w:rFonts w:ascii="Wingdings" w:hAnsi="Wingdings" w:hint="default"/>
+        <w:sz w:val="20"/>
+      </w:rPr>
+    </w:lvl>
+  </w:abstractNum>
+  <w:abstractNum w:abstractNumId="3" w15:restartNumberingAfterBreak="0">
     <w:nsid w:val="09692E64"/>
     <w:multiLevelType w:val="multilevel"/>
     <w:tmpl w:val="030C592E"/>
@@ -13620,7 +15264,156 @@
       </w:rPr>
     </w:lvl>
   </w:abstractNum>
-  <w:abstractNum w:abstractNumId="3" w15:restartNumberingAfterBreak="0">
+  <w:abstractNum w:abstractNumId="4" w15:restartNumberingAfterBreak="0">
+    <w:nsid w:val="0D2D20AB"/>
+    <w:multiLevelType w:val="multilevel"/>
+    <w:tmpl w:val="DEA87426"/>
+    <w:lvl w:ilvl="0">
+      <w:start w:val="1"/>
+      <w:numFmt w:val="bullet"/>
+      <w:lvlText w:val=""/>
+      <w:lvlJc w:val="left"/>
+      <w:pPr>
+        <w:tabs>
+          <w:tab w:val="num" w:pos="720"/>
+        </w:tabs>
+        <w:ind w:left="720" w:hanging="360"/>
+      </w:pPr>
+      <w:rPr>
+        <w:rFonts w:ascii="Symbol" w:hAnsi="Symbol" w:hint="default"/>
+        <w:sz w:val="20"/>
+      </w:rPr>
+    </w:lvl>
+    <w:lvl w:ilvl="1" w:tentative="1">
+      <w:start w:val="1"/>
+      <w:numFmt w:val="bullet"/>
+      <w:lvlText w:val="o"/>
+      <w:lvlJc w:val="left"/>
+      <w:pPr>
+        <w:tabs>
+          <w:tab w:val="num" w:pos="1440"/>
+        </w:tabs>
+        <w:ind w:left="1440" w:hanging="360"/>
+      </w:pPr>
+      <w:rPr>
+        <w:rFonts w:ascii="Courier New" w:hAnsi="Courier New" w:hint="default"/>
+        <w:sz w:val="20"/>
+      </w:rPr>
+    </w:lvl>
+    <w:lvl w:ilvl="2" w:tentative="1">
+      <w:start w:val="1"/>
+      <w:numFmt w:val="bullet"/>
+      <w:lvlText w:val=""/>
+      <w:lvlJc w:val="left"/>
+      <w:pPr>
+        <w:tabs>
+          <w:tab w:val="num" w:pos="2160"/>
+        </w:tabs>
+        <w:ind w:left="2160" w:hanging="360"/>
+      </w:pPr>
+      <w:rPr>
+        <w:rFonts w:ascii="Wingdings" w:hAnsi="Wingdings" w:hint="default"/>
+        <w:sz w:val="20"/>
+      </w:rPr>
+    </w:lvl>
+    <w:lvl w:ilvl="3" w:tentative="1">
+      <w:start w:val="1"/>
+      <w:numFmt w:val="bullet"/>
+      <w:lvlText w:val=""/>
+      <w:lvlJc w:val="left"/>
+      <w:pPr>
+        <w:tabs>
+          <w:tab w:val="num" w:pos="2880"/>
+        </w:tabs>
+        <w:ind w:left="2880" w:hanging="360"/>
+      </w:pPr>
+      <w:rPr>
+        <w:rFonts w:ascii="Wingdings" w:hAnsi="Wingdings" w:hint="default"/>
+        <w:sz w:val="20"/>
+      </w:rPr>
+    </w:lvl>
+    <w:lvl w:ilvl="4" w:tentative="1">
+      <w:start w:val="1"/>
+      <w:numFmt w:val="bullet"/>
+      <w:lvlText w:val=""/>
+      <w:lvlJc w:val="left"/>
+      <w:pPr>
+        <w:tabs>
+          <w:tab w:val="num" w:pos="3600"/>
+        </w:tabs>
+        <w:ind w:left="3600" w:hanging="360"/>
+      </w:pPr>
+      <w:rPr>
+        <w:rFonts w:ascii="Wingdings" w:hAnsi="Wingdings" w:hint="default"/>
+        <w:sz w:val="20"/>
+      </w:rPr>
+    </w:lvl>
+    <w:lvl w:ilvl="5" w:tentative="1">
+      <w:start w:val="1"/>
+      <w:numFmt w:val="bullet"/>
+      <w:lvlText w:val=""/>
+      <w:lvlJc w:val="left"/>
+      <w:pPr>
+        <w:tabs>
+          <w:tab w:val="num" w:pos="4320"/>
+        </w:tabs>
+        <w:ind w:left="4320" w:hanging="360"/>
+      </w:pPr>
+      <w:rPr>
+        <w:rFonts w:ascii="Wingdings" w:hAnsi="Wingdings" w:hint="default"/>
+        <w:sz w:val="20"/>
+      </w:rPr>
+    </w:lvl>
+    <w:lvl w:ilvl="6" w:tentative="1">
+      <w:start w:val="1"/>
+      <w:numFmt w:val="bullet"/>
+      <w:lvlText w:val=""/>
+      <w:lvlJc w:val="left"/>
+      <w:pPr>
+        <w:tabs>
+          <w:tab w:val="num" w:pos="5040"/>
+        </w:tabs>
+        <w:ind w:left="5040" w:hanging="360"/>
+      </w:pPr>
+      <w:rPr>
+        <w:rFonts w:ascii="Wingdings" w:hAnsi="Wingdings" w:hint="default"/>
+        <w:sz w:val="20"/>
+      </w:rPr>
+    </w:lvl>
+    <w:lvl w:ilvl="7" w:tentative="1">
+      <w:start w:val="1"/>
+      <w:numFmt w:val="bullet"/>
+      <w:lvlText w:val=""/>
+      <w:lvlJc w:val="left"/>
+      <w:pPr>
+        <w:tabs>
+          <w:tab w:val="num" w:pos="5760"/>
+        </w:tabs>
+        <w:ind w:left="5760" w:hanging="360"/>
+      </w:pPr>
+      <w:rPr>
+        <w:rFonts w:ascii="Wingdings" w:hAnsi="Wingdings" w:hint="default"/>
+        <w:sz w:val="20"/>
+      </w:rPr>
+    </w:lvl>
+    <w:lvl w:ilvl="8" w:tentative="1">
+      <w:start w:val="1"/>
+      <w:numFmt w:val="bullet"/>
+      <w:lvlText w:val=""/>
+      <w:lvlJc w:val="left"/>
+      <w:pPr>
+        <w:tabs>
+          <w:tab w:val="num" w:pos="6480"/>
+        </w:tabs>
+        <w:ind w:left="6480" w:hanging="360"/>
+      </w:pPr>
+      <w:rPr>
+        <w:rFonts w:ascii="Wingdings" w:hAnsi="Wingdings" w:hint="default"/>
+        <w:sz w:val="20"/>
+      </w:rPr>
+    </w:lvl>
+  </w:abstractNum>
+  <w:abstractNum w:abstractNumId="5" w15:restartNumberingAfterBreak="0">
     <w:nsid w:val="11B871B8"/>
     <w:multiLevelType w:val="multilevel"/>
     <w:tmpl w:val="C2FCC12C"/>
@@ -13769,7 +15562,156 @@
       </w:rPr>
     </w:lvl>
   </w:abstractNum>
-  <w:abstractNum w:abstractNumId="4" w15:restartNumberingAfterBreak="0">
+  <w:abstractNum w:abstractNumId="6" w15:restartNumberingAfterBreak="0">
+    <w:nsid w:val="15FB60A0"/>
+    <w:multiLevelType w:val="multilevel"/>
+    <w:tmpl w:val="610C8AFE"/>
+    <w:lvl w:ilvl="0">
+      <w:start w:val="1"/>
+      <w:numFmt w:val="bullet"/>
+      <w:lvlText w:val=""/>
+      <w:lvlJc w:val="left"/>
+      <w:pPr>
+        <w:tabs>
+          <w:tab w:val="num" w:pos="720"/>
+        </w:tabs>
+        <w:ind w:left="720" w:hanging="360"/>
+      </w:pPr>
+      <w:rPr>
+        <w:rFonts w:ascii="Symbol" w:hAnsi="Symbol" w:hint="default"/>
+        <w:sz w:val="20"/>
+      </w:rPr>
+    </w:lvl>
+    <w:lvl w:ilvl="1">
+      <w:start w:val="1"/>
+      <w:numFmt w:val="bullet"/>
+      <w:lvlText w:val="o"/>
+      <w:lvlJc w:val="left"/>
+      <w:pPr>
+        <w:tabs>
+          <w:tab w:val="num" w:pos="1440"/>
+        </w:tabs>
+        <w:ind w:left="1440" w:hanging="360"/>
+      </w:pPr>
+      <w:rPr>
+        <w:rFonts w:ascii="Courier New" w:hAnsi="Courier New" w:hint="default"/>
+        <w:sz w:val="20"/>
+      </w:rPr>
+    </w:lvl>
+    <w:lvl w:ilvl="2" w:tentative="1">
+      <w:start w:val="1"/>
+      <w:numFmt w:val="bullet"/>
+      <w:lvlText w:val=""/>
+      <w:lvlJc w:val="left"/>
+      <w:pPr>
+        <w:tabs>
+          <w:tab w:val="num" w:pos="2160"/>
+        </w:tabs>
+        <w:ind w:left="2160" w:hanging="360"/>
+      </w:pPr>
+      <w:rPr>
+        <w:rFonts w:ascii="Wingdings" w:hAnsi="Wingdings" w:hint="default"/>
+        <w:sz w:val="20"/>
+      </w:rPr>
+    </w:lvl>
+    <w:lvl w:ilvl="3" w:tentative="1">
+      <w:start w:val="1"/>
+      <w:numFmt w:val="bullet"/>
+      <w:lvlText w:val=""/>
+      <w:lvlJc w:val="left"/>
+      <w:pPr>
+        <w:tabs>
+          <w:tab w:val="num" w:pos="2880"/>
+        </w:tabs>
+        <w:ind w:left="2880" w:hanging="360"/>
+      </w:pPr>
+      <w:rPr>
+        <w:rFonts w:ascii="Wingdings" w:hAnsi="Wingdings" w:hint="default"/>
+        <w:sz w:val="20"/>
+      </w:rPr>
+    </w:lvl>
+    <w:lvl w:ilvl="4" w:tentative="1">
+      <w:start w:val="1"/>
+      <w:numFmt w:val="bullet"/>
+      <w:lvlText w:val=""/>
+      <w:lvlJc w:val="left"/>
+      <w:pPr>
+        <w:tabs>
+          <w:tab w:val="num" w:pos="3600"/>
+        </w:tabs>
+        <w:ind w:left="3600" w:hanging="360"/>
+      </w:pPr>
+      <w:rPr>
+        <w:rFonts w:ascii="Wingdings" w:hAnsi="Wingdings" w:hint="default"/>
+        <w:sz w:val="20"/>
+      </w:rPr>
+    </w:lvl>
+    <w:lvl w:ilvl="5" w:tentative="1">
+      <w:start w:val="1"/>
+      <w:numFmt w:val="bullet"/>
+      <w:lvlText w:val=""/>
+      <w:lvlJc w:val="left"/>
+      <w:pPr>
+        <w:tabs>
+          <w:tab w:val="num" w:pos="4320"/>
+        </w:tabs>
+        <w:ind w:left="4320" w:hanging="360"/>
+      </w:pPr>
+      <w:rPr>
+        <w:rFonts w:ascii="Wingdings" w:hAnsi="Wingdings" w:hint="default"/>
+        <w:sz w:val="20"/>
+      </w:rPr>
+    </w:lvl>
+    <w:lvl w:ilvl="6" w:tentative="1">
+      <w:start w:val="1"/>
+      <w:numFmt w:val="bullet"/>
+      <w:lvlText w:val=""/>
+      <w:lvlJc w:val="left"/>
+      <w:pPr>
+        <w:tabs>
+          <w:tab w:val="num" w:pos="5040"/>
+        </w:tabs>
+        <w:ind w:left="5040" w:hanging="360"/>
+      </w:pPr>
+      <w:rPr>
+        <w:rFonts w:ascii="Wingdings" w:hAnsi="Wingdings" w:hint="default"/>
+        <w:sz w:val="20"/>
+      </w:rPr>
+    </w:lvl>
+    <w:lvl w:ilvl="7" w:tentative="1">
+      <w:start w:val="1"/>
+      <w:numFmt w:val="bullet"/>
+      <w:lvlText w:val=""/>
+      <w:lvlJc w:val="left"/>
+      <w:pPr>
+        <w:tabs>
+          <w:tab w:val="num" w:pos="5760"/>
+        </w:tabs>
+        <w:ind w:left="5760" w:hanging="360"/>
+      </w:pPr>
+      <w:rPr>
+        <w:rFonts w:ascii="Wingdings" w:hAnsi="Wingdings" w:hint="default"/>
+        <w:sz w:val="20"/>
+      </w:rPr>
+    </w:lvl>
+    <w:lvl w:ilvl="8" w:tentative="1">
+      <w:start w:val="1"/>
+      <w:numFmt w:val="bullet"/>
+      <w:lvlText w:val=""/>
+      <w:lvlJc w:val="left"/>
+      <w:pPr>
+        <w:tabs>
+          <w:tab w:val="num" w:pos="6480"/>
+        </w:tabs>
+        <w:ind w:left="6480" w:hanging="360"/>
+      </w:pPr>
+      <w:rPr>
+        <w:rFonts w:ascii="Wingdings" w:hAnsi="Wingdings" w:hint="default"/>
+        <w:sz w:val="20"/>
+      </w:rPr>
+    </w:lvl>
+  </w:abstractNum>
+  <w:abstractNum w:abstractNumId="7" w15:restartNumberingAfterBreak="0">
     <w:nsid w:val="171E0B2E"/>
     <w:multiLevelType w:val="multilevel"/>
     <w:tmpl w:val="2B04B770"/>
@@ -13918,7 +15860,7 @@
       </w:rPr>
     </w:lvl>
   </w:abstractNum>
-  <w:abstractNum w:abstractNumId="5" w15:restartNumberingAfterBreak="0">
+  <w:abstractNum w:abstractNumId="8" w15:restartNumberingAfterBreak="0">
     <w:nsid w:val="17C2238B"/>
     <w:multiLevelType w:val="multilevel"/>
     <w:tmpl w:val="97CAC5A2"/>
@@ -14067,7 +16009,7 @@
       </w:rPr>
     </w:lvl>
   </w:abstractNum>
-  <w:abstractNum w:abstractNumId="6" w15:restartNumberingAfterBreak="0">
+  <w:abstractNum w:abstractNumId="9" w15:restartNumberingAfterBreak="0">
     <w:nsid w:val="180071BD"/>
     <w:multiLevelType w:val="multilevel"/>
     <w:tmpl w:val="6714DACE"/>
@@ -14216,7 +16158,7 @@
       </w:rPr>
     </w:lvl>
   </w:abstractNum>
-  <w:abstractNum w:abstractNumId="7" w15:restartNumberingAfterBreak="0">
+  <w:abstractNum w:abstractNumId="10" w15:restartNumberingAfterBreak="0">
     <w:nsid w:val="1A4C0D35"/>
     <w:multiLevelType w:val="multilevel"/>
     <w:tmpl w:val="9AAAFC36"/>
@@ -14365,7 +16307,7 @@
       </w:rPr>
     </w:lvl>
   </w:abstractNum>
-  <w:abstractNum w:abstractNumId="8" w15:restartNumberingAfterBreak="0">
+  <w:abstractNum w:abstractNumId="11" w15:restartNumberingAfterBreak="0">
     <w:nsid w:val="1C505E80"/>
     <w:multiLevelType w:val="multilevel"/>
     <w:tmpl w:val="393E8AE8"/>
@@ -14514,7 +16456,7 @@
       </w:rPr>
     </w:lvl>
   </w:abstractNum>
-  <w:abstractNum w:abstractNumId="9" w15:restartNumberingAfterBreak="0">
+  <w:abstractNum w:abstractNumId="12" w15:restartNumberingAfterBreak="0">
     <w:nsid w:val="1D2F584E"/>
     <w:multiLevelType w:val="multilevel"/>
     <w:tmpl w:val="FCB41CB6"/>
@@ -14663,7 +16605,7 @@
       </w:rPr>
     </w:lvl>
   </w:abstractNum>
-  <w:abstractNum w:abstractNumId="10" w15:restartNumberingAfterBreak="0">
+  <w:abstractNum w:abstractNumId="13" w15:restartNumberingAfterBreak="0">
     <w:nsid w:val="1EDA46D5"/>
     <w:multiLevelType w:val="multilevel"/>
     <w:tmpl w:val="44B8B084"/>
@@ -14812,7 +16754,7 @@
       </w:rPr>
     </w:lvl>
   </w:abstractNum>
-  <w:abstractNum w:abstractNumId="11" w15:restartNumberingAfterBreak="0">
+  <w:abstractNum w:abstractNumId="14" w15:restartNumberingAfterBreak="0">
     <w:nsid w:val="20191E8C"/>
     <w:multiLevelType w:val="multilevel"/>
     <w:tmpl w:val="351AB34E"/>
@@ -14929,7 +16871,7 @@
       </w:pPr>
     </w:lvl>
   </w:abstractNum>
-  <w:abstractNum w:abstractNumId="12" w15:restartNumberingAfterBreak="0">
+  <w:abstractNum w:abstractNumId="15" w15:restartNumberingAfterBreak="0">
     <w:nsid w:val="20410A6C"/>
     <w:multiLevelType w:val="multilevel"/>
     <w:tmpl w:val="EE6081DC"/>
@@ -15078,7 +17020,7 @@
       </w:rPr>
     </w:lvl>
   </w:abstractNum>
-  <w:abstractNum w:abstractNumId="13" w15:restartNumberingAfterBreak="0">
+  <w:abstractNum w:abstractNumId="16" w15:restartNumberingAfterBreak="0">
     <w:nsid w:val="229D1CCF"/>
     <w:multiLevelType w:val="multilevel"/>
     <w:tmpl w:val="B6C66AF8"/>
@@ -15191,7 +17133,7 @@
       </w:pPr>
     </w:lvl>
   </w:abstractNum>
-  <w:abstractNum w:abstractNumId="14" w15:restartNumberingAfterBreak="0">
+  <w:abstractNum w:abstractNumId="17" w15:restartNumberingAfterBreak="0">
     <w:nsid w:val="22A7226B"/>
     <w:multiLevelType w:val="multilevel"/>
     <w:tmpl w:val="4EA8145E"/>
@@ -15340,7 +17282,7 @@
       </w:rPr>
     </w:lvl>
   </w:abstractNum>
-  <w:abstractNum w:abstractNumId="15" w15:restartNumberingAfterBreak="0">
+  <w:abstractNum w:abstractNumId="18" w15:restartNumberingAfterBreak="0">
     <w:nsid w:val="22B944FC"/>
     <w:multiLevelType w:val="multilevel"/>
     <w:tmpl w:val="58C4EC32"/>
@@ -15489,7 +17431,7 @@
       </w:rPr>
     </w:lvl>
   </w:abstractNum>
-  <w:abstractNum w:abstractNumId="16" w15:restartNumberingAfterBreak="0">
+  <w:abstractNum w:abstractNumId="19" w15:restartNumberingAfterBreak="0">
     <w:nsid w:val="237A305B"/>
     <w:multiLevelType w:val="multilevel"/>
     <w:tmpl w:val="793A0708"/>
@@ -15606,7 +17548,7 @@
       </w:pPr>
     </w:lvl>
   </w:abstractNum>
-  <w:abstractNum w:abstractNumId="17" w15:restartNumberingAfterBreak="0">
+  <w:abstractNum w:abstractNumId="20" w15:restartNumberingAfterBreak="0">
     <w:nsid w:val="26B40E8B"/>
     <w:multiLevelType w:val="multilevel"/>
     <w:tmpl w:val="5F34D908"/>
@@ -15719,7 +17661,7 @@
       </w:pPr>
     </w:lvl>
   </w:abstractNum>
-  <w:abstractNum w:abstractNumId="18" w15:restartNumberingAfterBreak="0">
+  <w:abstractNum w:abstractNumId="21" w15:restartNumberingAfterBreak="0">
     <w:nsid w:val="28947487"/>
     <w:multiLevelType w:val="multilevel"/>
     <w:tmpl w:val="69CC16DE"/>
@@ -15832,7 +17774,7 @@
       </w:pPr>
     </w:lvl>
   </w:abstractNum>
-  <w:abstractNum w:abstractNumId="19" w15:restartNumberingAfterBreak="0">
+  <w:abstractNum w:abstractNumId="22" w15:restartNumberingAfterBreak="0">
     <w:nsid w:val="290B52E2"/>
     <w:multiLevelType w:val="multilevel"/>
     <w:tmpl w:val="E8B887D4"/>
@@ -15981,7 +17923,156 @@
       </w:rPr>
     </w:lvl>
   </w:abstractNum>
-  <w:abstractNum w:abstractNumId="20" w15:restartNumberingAfterBreak="0">
+  <w:abstractNum w:abstractNumId="23" w15:restartNumberingAfterBreak="0">
+    <w:nsid w:val="2B923538"/>
+    <w:multiLevelType w:val="multilevel"/>
+    <w:tmpl w:val="BB648050"/>
+    <w:lvl w:ilvl="0">
+      <w:start w:val="1"/>
+      <w:numFmt w:val="bullet"/>
+      <w:lvlText w:val=""/>
+      <w:lvlJc w:val="left"/>
+      <w:pPr>
+        <w:tabs>
+          <w:tab w:val="num" w:pos="720"/>
+        </w:tabs>
+        <w:ind w:left="720" w:hanging="360"/>
+      </w:pPr>
+      <w:rPr>
+        <w:rFonts w:ascii="Symbol" w:hAnsi="Symbol" w:hint="default"/>
+        <w:sz w:val="20"/>
+      </w:rPr>
+    </w:lvl>
+    <w:lvl w:ilvl="1">
+      <w:start w:val="1"/>
+      <w:numFmt w:val="bullet"/>
+      <w:lvlText w:val="o"/>
+      <w:lvlJc w:val="left"/>
+      <w:pPr>
+        <w:tabs>
+          <w:tab w:val="num" w:pos="1440"/>
+        </w:tabs>
+        <w:ind w:left="1440" w:hanging="360"/>
+      </w:pPr>
+      <w:rPr>
+        <w:rFonts w:ascii="Courier New" w:hAnsi="Courier New" w:hint="default"/>
+        <w:sz w:val="20"/>
+      </w:rPr>
+    </w:lvl>
+    <w:lvl w:ilvl="2" w:tentative="1">
+      <w:start w:val="1"/>
+      <w:numFmt w:val="bullet"/>
+      <w:lvlText w:val=""/>
+      <w:lvlJc w:val="left"/>
+      <w:pPr>
+        <w:tabs>
+          <w:tab w:val="num" w:pos="2160"/>
+        </w:tabs>
+        <w:ind w:left="2160" w:hanging="360"/>
+      </w:pPr>
+      <w:rPr>
+        <w:rFonts w:ascii="Wingdings" w:hAnsi="Wingdings" w:hint="default"/>
+        <w:sz w:val="20"/>
+      </w:rPr>
+    </w:lvl>
+    <w:lvl w:ilvl="3" w:tentative="1">
+      <w:start w:val="1"/>
+      <w:numFmt w:val="bullet"/>
+      <w:lvlText w:val=""/>
+      <w:lvlJc w:val="left"/>
+      <w:pPr>
+        <w:tabs>
+          <w:tab w:val="num" w:pos="2880"/>
+        </w:tabs>
+        <w:ind w:left="2880" w:hanging="360"/>
+      </w:pPr>
+      <w:rPr>
+        <w:rFonts w:ascii="Wingdings" w:hAnsi="Wingdings" w:hint="default"/>
+        <w:sz w:val="20"/>
+      </w:rPr>
+    </w:lvl>
+    <w:lvl w:ilvl="4" w:tentative="1">
+      <w:start w:val="1"/>
+      <w:numFmt w:val="bullet"/>
+      <w:lvlText w:val=""/>
+      <w:lvlJc w:val="left"/>
+      <w:pPr>
+        <w:tabs>
+          <w:tab w:val="num" w:pos="3600"/>
+        </w:tabs>
+        <w:ind w:left="3600" w:hanging="360"/>
+      </w:pPr>
+      <w:rPr>
+        <w:rFonts w:ascii="Wingdings" w:hAnsi="Wingdings" w:hint="default"/>
+        <w:sz w:val="20"/>
+      </w:rPr>
+    </w:lvl>
+    <w:lvl w:ilvl="5" w:tentative="1">
+      <w:start w:val="1"/>
+      <w:numFmt w:val="bullet"/>
+      <w:lvlText w:val=""/>
+      <w:lvlJc w:val="left"/>
+      <w:pPr>
+        <w:tabs>
+          <w:tab w:val="num" w:pos="4320"/>
+        </w:tabs>
+        <w:ind w:left="4320" w:hanging="360"/>
+      </w:pPr>
+      <w:rPr>
+        <w:rFonts w:ascii="Wingdings" w:hAnsi="Wingdings" w:hint="default"/>
+        <w:sz w:val="20"/>
+      </w:rPr>
+    </w:lvl>
+    <w:lvl w:ilvl="6" w:tentative="1">
+      <w:start w:val="1"/>
+      <w:numFmt w:val="bullet"/>
+      <w:lvlText w:val=""/>
+      <w:lvlJc w:val="left"/>
+      <w:pPr>
+        <w:tabs>
+          <w:tab w:val="num" w:pos="5040"/>
+        </w:tabs>
+        <w:ind w:left="5040" w:hanging="360"/>
+      </w:pPr>
+      <w:rPr>
+        <w:rFonts w:ascii="Wingdings" w:hAnsi="Wingdings" w:hint="default"/>
+        <w:sz w:val="20"/>
+      </w:rPr>
+    </w:lvl>
+    <w:lvl w:ilvl="7" w:tentative="1">
+      <w:start w:val="1"/>
+      <w:numFmt w:val="bullet"/>
+      <w:lvlText w:val=""/>
+      <w:lvlJc w:val="left"/>
+      <w:pPr>
+        <w:tabs>
+          <w:tab w:val="num" w:pos="5760"/>
+        </w:tabs>
+        <w:ind w:left="5760" w:hanging="360"/>
+      </w:pPr>
+      <w:rPr>
+        <w:rFonts w:ascii="Wingdings" w:hAnsi="Wingdings" w:hint="default"/>
+        <w:sz w:val="20"/>
+      </w:rPr>
+    </w:lvl>
+    <w:lvl w:ilvl="8" w:tentative="1">
+      <w:start w:val="1"/>
+      <w:numFmt w:val="bullet"/>
+      <w:lvlText w:val=""/>
+      <w:lvlJc w:val="left"/>
+      <w:pPr>
+        <w:tabs>
+          <w:tab w:val="num" w:pos="6480"/>
+        </w:tabs>
+        <w:ind w:left="6480" w:hanging="360"/>
+      </w:pPr>
+      <w:rPr>
+        <w:rFonts w:ascii="Wingdings" w:hAnsi="Wingdings" w:hint="default"/>
+        <w:sz w:val="20"/>
+      </w:rPr>
+    </w:lvl>
+  </w:abstractNum>
+  <w:abstractNum w:abstractNumId="24" w15:restartNumberingAfterBreak="0">
     <w:nsid w:val="2D315B81"/>
     <w:multiLevelType w:val="multilevel"/>
     <w:tmpl w:val="67082EC2"/>
@@ -16130,7 +18221,7 @@
       </w:rPr>
     </w:lvl>
   </w:abstractNum>
-  <w:abstractNum w:abstractNumId="21" w15:restartNumberingAfterBreak="0">
+  <w:abstractNum w:abstractNumId="25" w15:restartNumberingAfterBreak="0">
     <w:nsid w:val="31A00237"/>
     <w:multiLevelType w:val="multilevel"/>
     <w:tmpl w:val="420E6588"/>
@@ -16279,7 +18370,7 @@
       </w:rPr>
     </w:lvl>
   </w:abstractNum>
-  <w:abstractNum w:abstractNumId="22" w15:restartNumberingAfterBreak="0">
+  <w:abstractNum w:abstractNumId="26" w15:restartNumberingAfterBreak="0">
     <w:nsid w:val="34270375"/>
     <w:multiLevelType w:val="multilevel"/>
     <w:tmpl w:val="8F9E22CC"/>
@@ -16396,7 +18487,7 @@
       </w:pPr>
     </w:lvl>
   </w:abstractNum>
-  <w:abstractNum w:abstractNumId="23" w15:restartNumberingAfterBreak="0">
+  <w:abstractNum w:abstractNumId="27" w15:restartNumberingAfterBreak="0">
     <w:nsid w:val="3C794173"/>
     <w:multiLevelType w:val="multilevel"/>
     <w:tmpl w:val="47529BC8"/>
@@ -16545,7 +18636,7 @@
       </w:rPr>
     </w:lvl>
   </w:abstractNum>
-  <w:abstractNum w:abstractNumId="24" w15:restartNumberingAfterBreak="0">
+  <w:abstractNum w:abstractNumId="28" w15:restartNumberingAfterBreak="0">
     <w:nsid w:val="41D709C0"/>
     <w:multiLevelType w:val="multilevel"/>
     <w:tmpl w:val="64022AA2"/>
@@ -16666,7 +18757,7 @@
       </w:pPr>
     </w:lvl>
   </w:abstractNum>
-  <w:abstractNum w:abstractNumId="25" w15:restartNumberingAfterBreak="0">
+  <w:abstractNum w:abstractNumId="29" w15:restartNumberingAfterBreak="0">
     <w:nsid w:val="43BE187C"/>
     <w:multiLevelType w:val="multilevel"/>
     <w:tmpl w:val="1A1C1428"/>
@@ -16815,7 +18906,7 @@
       </w:rPr>
     </w:lvl>
   </w:abstractNum>
-  <w:abstractNum w:abstractNumId="26" w15:restartNumberingAfterBreak="0">
+  <w:abstractNum w:abstractNumId="30" w15:restartNumberingAfterBreak="0">
     <w:nsid w:val="455D409A"/>
     <w:multiLevelType w:val="multilevel"/>
     <w:tmpl w:val="09901462"/>
@@ -16964,7 +19055,7 @@
       </w:rPr>
     </w:lvl>
   </w:abstractNum>
-  <w:abstractNum w:abstractNumId="27" w15:restartNumberingAfterBreak="0">
+  <w:abstractNum w:abstractNumId="31" w15:restartNumberingAfterBreak="0">
     <w:nsid w:val="46986749"/>
     <w:multiLevelType w:val="multilevel"/>
     <w:tmpl w:val="3F16C188"/>
@@ -17077,7 +19168,7 @@
       </w:pPr>
     </w:lvl>
   </w:abstractNum>
-  <w:abstractNum w:abstractNumId="28" w15:restartNumberingAfterBreak="0">
+  <w:abstractNum w:abstractNumId="32" w15:restartNumberingAfterBreak="0">
     <w:nsid w:val="48BA42BA"/>
     <w:multiLevelType w:val="multilevel"/>
     <w:tmpl w:val="18B8C154"/>
@@ -17226,7 +19317,305 @@
       </w:rPr>
     </w:lvl>
   </w:abstractNum>
-  <w:abstractNum w:abstractNumId="29" w15:restartNumberingAfterBreak="0">
+  <w:abstractNum w:abstractNumId="33" w15:restartNumberingAfterBreak="0">
+    <w:nsid w:val="4C7B59DB"/>
+    <w:multiLevelType w:val="multilevel"/>
+    <w:tmpl w:val="CA0CA2E8"/>
+    <w:lvl w:ilvl="0">
+      <w:start w:val="1"/>
+      <w:numFmt w:val="bullet"/>
+      <w:lvlText w:val=""/>
+      <w:lvlJc w:val="left"/>
+      <w:pPr>
+        <w:tabs>
+          <w:tab w:val="num" w:pos="720"/>
+        </w:tabs>
+        <w:ind w:left="720" w:hanging="360"/>
+      </w:pPr>
+      <w:rPr>
+        <w:rFonts w:ascii="Symbol" w:hAnsi="Symbol" w:hint="default"/>
+        <w:sz w:val="20"/>
+      </w:rPr>
+    </w:lvl>
+    <w:lvl w:ilvl="1" w:tentative="1">
+      <w:start w:val="1"/>
+      <w:numFmt w:val="bullet"/>
+      <w:lvlText w:val="o"/>
+      <w:lvlJc w:val="left"/>
+      <w:pPr>
+        <w:tabs>
+          <w:tab w:val="num" w:pos="1440"/>
+        </w:tabs>
+        <w:ind w:left="1440" w:hanging="360"/>
+      </w:pPr>
+      <w:rPr>
+        <w:rFonts w:ascii="Courier New" w:hAnsi="Courier New" w:hint="default"/>
+        <w:sz w:val="20"/>
+      </w:rPr>
+    </w:lvl>
+    <w:lvl w:ilvl="2" w:tentative="1">
+      <w:start w:val="1"/>
+      <w:numFmt w:val="bullet"/>
+      <w:lvlText w:val=""/>
+      <w:lvlJc w:val="left"/>
+      <w:pPr>
+        <w:tabs>
+          <w:tab w:val="num" w:pos="2160"/>
+        </w:tabs>
+        <w:ind w:left="2160" w:hanging="360"/>
+      </w:pPr>
+      <w:rPr>
+        <w:rFonts w:ascii="Wingdings" w:hAnsi="Wingdings" w:hint="default"/>
+        <w:sz w:val="20"/>
+      </w:rPr>
+    </w:lvl>
+    <w:lvl w:ilvl="3" w:tentative="1">
+      <w:start w:val="1"/>
+      <w:numFmt w:val="bullet"/>
+      <w:lvlText w:val=""/>
+      <w:lvlJc w:val="left"/>
+      <w:pPr>
+        <w:tabs>
+          <w:tab w:val="num" w:pos="2880"/>
+        </w:tabs>
+        <w:ind w:left="2880" w:hanging="360"/>
+      </w:pPr>
+      <w:rPr>
+        <w:rFonts w:ascii="Wingdings" w:hAnsi="Wingdings" w:hint="default"/>
+        <w:sz w:val="20"/>
+      </w:rPr>
+    </w:lvl>
+    <w:lvl w:ilvl="4" w:tentative="1">
+      <w:start w:val="1"/>
+      <w:numFmt w:val="bullet"/>
+      <w:lvlText w:val=""/>
+      <w:lvlJc w:val="left"/>
+      <w:pPr>
+        <w:tabs>
+          <w:tab w:val="num" w:pos="3600"/>
+        </w:tabs>
+        <w:ind w:left="3600" w:hanging="360"/>
+      </w:pPr>
+      <w:rPr>
+        <w:rFonts w:ascii="Wingdings" w:hAnsi="Wingdings" w:hint="default"/>
+        <w:sz w:val="20"/>
+      </w:rPr>
+    </w:lvl>
+    <w:lvl w:ilvl="5" w:tentative="1">
+      <w:start w:val="1"/>
+      <w:numFmt w:val="bullet"/>
+      <w:lvlText w:val=""/>
+      <w:lvlJc w:val="left"/>
+      <w:pPr>
+        <w:tabs>
+          <w:tab w:val="num" w:pos="4320"/>
+        </w:tabs>
+        <w:ind w:left="4320" w:hanging="360"/>
+      </w:pPr>
+      <w:rPr>
+        <w:rFonts w:ascii="Wingdings" w:hAnsi="Wingdings" w:hint="default"/>
+        <w:sz w:val="20"/>
+      </w:rPr>
+    </w:lvl>
+    <w:lvl w:ilvl="6" w:tentative="1">
+      <w:start w:val="1"/>
+      <w:numFmt w:val="bullet"/>
+      <w:lvlText w:val=""/>
+      <w:lvlJc w:val="left"/>
+      <w:pPr>
+        <w:tabs>
+          <w:tab w:val="num" w:pos="5040"/>
+        </w:tabs>
+        <w:ind w:left="5040" w:hanging="360"/>
+      </w:pPr>
+      <w:rPr>
+        <w:rFonts w:ascii="Wingdings" w:hAnsi="Wingdings" w:hint="default"/>
+        <w:sz w:val="20"/>
+      </w:rPr>
+    </w:lvl>
+    <w:lvl w:ilvl="7" w:tentative="1">
+      <w:start w:val="1"/>
+      <w:numFmt w:val="bullet"/>
+      <w:lvlText w:val=""/>
+      <w:lvlJc w:val="left"/>
+      <w:pPr>
+        <w:tabs>
+          <w:tab w:val="num" w:pos="5760"/>
+        </w:tabs>
+        <w:ind w:left="5760" w:hanging="360"/>
+      </w:pPr>
+      <w:rPr>
+        <w:rFonts w:ascii="Wingdings" w:hAnsi="Wingdings" w:hint="default"/>
+        <w:sz w:val="20"/>
+      </w:rPr>
+    </w:lvl>
+    <w:lvl w:ilvl="8" w:tentative="1">
+      <w:start w:val="1"/>
+      <w:numFmt w:val="bullet"/>
+      <w:lvlText w:val=""/>
+      <w:lvlJc w:val="left"/>
+      <w:pPr>
+        <w:tabs>
+          <w:tab w:val="num" w:pos="6480"/>
+        </w:tabs>
+        <w:ind w:left="6480" w:hanging="360"/>
+      </w:pPr>
+      <w:rPr>
+        <w:rFonts w:ascii="Wingdings" w:hAnsi="Wingdings" w:hint="default"/>
+        <w:sz w:val="20"/>
+      </w:rPr>
+    </w:lvl>
+  </w:abstractNum>
+  <w:abstractNum w:abstractNumId="34" w15:restartNumberingAfterBreak="0">
+    <w:nsid w:val="520F4821"/>
+    <w:multiLevelType w:val="multilevel"/>
+    <w:tmpl w:val="D2C8E850"/>
+    <w:lvl w:ilvl="0">
+      <w:start w:val="1"/>
+      <w:numFmt w:val="bullet"/>
+      <w:lvlText w:val=""/>
+      <w:lvlJc w:val="left"/>
+      <w:pPr>
+        <w:tabs>
+          <w:tab w:val="num" w:pos="720"/>
+        </w:tabs>
+        <w:ind w:left="720" w:hanging="360"/>
+      </w:pPr>
+      <w:rPr>
+        <w:rFonts w:ascii="Symbol" w:hAnsi="Symbol" w:hint="default"/>
+        <w:sz w:val="20"/>
+      </w:rPr>
+    </w:lvl>
+    <w:lvl w:ilvl="1">
+      <w:start w:val="1"/>
+      <w:numFmt w:val="bullet"/>
+      <w:lvlText w:val="o"/>
+      <w:lvlJc w:val="left"/>
+      <w:pPr>
+        <w:tabs>
+          <w:tab w:val="num" w:pos="1440"/>
+        </w:tabs>
+        <w:ind w:left="1440" w:hanging="360"/>
+      </w:pPr>
+      <w:rPr>
+        <w:rFonts w:ascii="Courier New" w:hAnsi="Courier New" w:hint="default"/>
+        <w:sz w:val="20"/>
+      </w:rPr>
+    </w:lvl>
+    <w:lvl w:ilvl="2" w:tentative="1">
+      <w:start w:val="1"/>
+      <w:numFmt w:val="bullet"/>
+      <w:lvlText w:val=""/>
+      <w:lvlJc w:val="left"/>
+      <w:pPr>
+        <w:tabs>
+          <w:tab w:val="num" w:pos="2160"/>
+        </w:tabs>
+        <w:ind w:left="2160" w:hanging="360"/>
+      </w:pPr>
+      <w:rPr>
+        <w:rFonts w:ascii="Wingdings" w:hAnsi="Wingdings" w:hint="default"/>
+        <w:sz w:val="20"/>
+      </w:rPr>
+    </w:lvl>
+    <w:lvl w:ilvl="3" w:tentative="1">
+      <w:start w:val="1"/>
+      <w:numFmt w:val="bullet"/>
+      <w:lvlText w:val=""/>
+      <w:lvlJc w:val="left"/>
+      <w:pPr>
+        <w:tabs>
+          <w:tab w:val="num" w:pos="2880"/>
+        </w:tabs>
+        <w:ind w:left="2880" w:hanging="360"/>
+      </w:pPr>
+      <w:rPr>
+        <w:rFonts w:ascii="Wingdings" w:hAnsi="Wingdings" w:hint="default"/>
+        <w:sz w:val="20"/>
+      </w:rPr>
+    </w:lvl>
+    <w:lvl w:ilvl="4" w:tentative="1">
+      <w:start w:val="1"/>
+      <w:numFmt w:val="bullet"/>
+      <w:lvlText w:val=""/>
+      <w:lvlJc w:val="left"/>
+      <w:pPr>
+        <w:tabs>
+          <w:tab w:val="num" w:pos="3600"/>
+        </w:tabs>
+        <w:ind w:left="3600" w:hanging="360"/>
+      </w:pPr>
+      <w:rPr>
+        <w:rFonts w:ascii="Wingdings" w:hAnsi="Wingdings" w:hint="default"/>
+        <w:sz w:val="20"/>
+      </w:rPr>
+    </w:lvl>
+    <w:lvl w:ilvl="5" w:tentative="1">
+      <w:start w:val="1"/>
+      <w:numFmt w:val="bullet"/>
+      <w:lvlText w:val=""/>
+      <w:lvlJc w:val="left"/>
+      <w:pPr>
+        <w:tabs>
+          <w:tab w:val="num" w:pos="4320"/>
+        </w:tabs>
+        <w:ind w:left="4320" w:hanging="360"/>
+      </w:pPr>
+      <w:rPr>
+        <w:rFonts w:ascii="Wingdings" w:hAnsi="Wingdings" w:hint="default"/>
+        <w:sz w:val="20"/>
+      </w:rPr>
+    </w:lvl>
+    <w:lvl w:ilvl="6" w:tentative="1">
+      <w:start w:val="1"/>
+      <w:numFmt w:val="bullet"/>
+      <w:lvlText w:val=""/>
+      <w:lvlJc w:val="left"/>
+      <w:pPr>
+        <w:tabs>
+          <w:tab w:val="num" w:pos="5040"/>
+        </w:tabs>
+        <w:ind w:left="5040" w:hanging="360"/>
+      </w:pPr>
+      <w:rPr>
+        <w:rFonts w:ascii="Wingdings" w:hAnsi="Wingdings" w:hint="default"/>
+        <w:sz w:val="20"/>
+      </w:rPr>
+    </w:lvl>
+    <w:lvl w:ilvl="7" w:tentative="1">
+      <w:start w:val="1"/>
+      <w:numFmt w:val="bullet"/>
+      <w:lvlText w:val=""/>
+      <w:lvlJc w:val="left"/>
+      <w:pPr>
+        <w:tabs>
+          <w:tab w:val="num" w:pos="5760"/>
+        </w:tabs>
+        <w:ind w:left="5760" w:hanging="360"/>
+      </w:pPr>
+      <w:rPr>
+        <w:rFonts w:ascii="Wingdings" w:hAnsi="Wingdings" w:hint="default"/>
+        <w:sz w:val="20"/>
+      </w:rPr>
+    </w:lvl>
+    <w:lvl w:ilvl="8" w:tentative="1">
+      <w:start w:val="1"/>
+      <w:numFmt w:val="bullet"/>
+      <w:lvlText w:val=""/>
+      <w:lvlJc w:val="left"/>
+      <w:pPr>
+        <w:tabs>
+          <w:tab w:val="num" w:pos="6480"/>
+        </w:tabs>
+        <w:ind w:left="6480" w:hanging="360"/>
+      </w:pPr>
+      <w:rPr>
+        <w:rFonts w:ascii="Wingdings" w:hAnsi="Wingdings" w:hint="default"/>
+        <w:sz w:val="20"/>
+      </w:rPr>
+    </w:lvl>
+  </w:abstractNum>
+  <w:abstractNum w:abstractNumId="35" w15:restartNumberingAfterBreak="0">
     <w:nsid w:val="53AD646D"/>
     <w:multiLevelType w:val="multilevel"/>
     <w:tmpl w:val="DCE00D26"/>
@@ -17375,7 +19764,7 @@
       </w:rPr>
     </w:lvl>
   </w:abstractNum>
-  <w:abstractNum w:abstractNumId="30" w15:restartNumberingAfterBreak="0">
+  <w:abstractNum w:abstractNumId="36" w15:restartNumberingAfterBreak="0">
     <w:nsid w:val="553B106F"/>
     <w:multiLevelType w:val="multilevel"/>
     <w:tmpl w:val="3FDA0D0C"/>
@@ -17524,7 +19913,7 @@
       </w:rPr>
     </w:lvl>
   </w:abstractNum>
-  <w:abstractNum w:abstractNumId="31" w15:restartNumberingAfterBreak="0">
+  <w:abstractNum w:abstractNumId="37" w15:restartNumberingAfterBreak="0">
     <w:nsid w:val="58614A2F"/>
     <w:multiLevelType w:val="multilevel"/>
     <w:tmpl w:val="52B8E176"/>
@@ -17673,7 +20062,7 @@
       </w:rPr>
     </w:lvl>
   </w:abstractNum>
-  <w:abstractNum w:abstractNumId="32" w15:restartNumberingAfterBreak="0">
+  <w:abstractNum w:abstractNumId="38" w15:restartNumberingAfterBreak="0">
     <w:nsid w:val="5B6B71C1"/>
     <w:multiLevelType w:val="multilevel"/>
     <w:tmpl w:val="885469D2"/>
@@ -17822,7 +20211,7 @@
       </w:rPr>
     </w:lvl>
   </w:abstractNum>
-  <w:abstractNum w:abstractNumId="33" w15:restartNumberingAfterBreak="0">
+  <w:abstractNum w:abstractNumId="39" w15:restartNumberingAfterBreak="0">
     <w:nsid w:val="5BEC3EF6"/>
     <w:multiLevelType w:val="multilevel"/>
     <w:tmpl w:val="4E465DB0"/>
@@ -17971,7 +20360,7 @@
       </w:rPr>
     </w:lvl>
   </w:abstractNum>
-  <w:abstractNum w:abstractNumId="34" w15:restartNumberingAfterBreak="0">
+  <w:abstractNum w:abstractNumId="40" w15:restartNumberingAfterBreak="0">
     <w:nsid w:val="5D803D53"/>
     <w:multiLevelType w:val="multilevel"/>
     <w:tmpl w:val="AD6EC762"/>
@@ -18120,7 +20509,7 @@
       </w:rPr>
     </w:lvl>
   </w:abstractNum>
-  <w:abstractNum w:abstractNumId="35" w15:restartNumberingAfterBreak="0">
+  <w:abstractNum w:abstractNumId="41" w15:restartNumberingAfterBreak="0">
     <w:nsid w:val="5DB068C1"/>
     <w:multiLevelType w:val="multilevel"/>
     <w:tmpl w:val="1DD617EC"/>
@@ -18269,7 +20658,7 @@
       </w:rPr>
     </w:lvl>
   </w:abstractNum>
-  <w:abstractNum w:abstractNumId="36" w15:restartNumberingAfterBreak="0">
+  <w:abstractNum w:abstractNumId="42" w15:restartNumberingAfterBreak="0">
     <w:nsid w:val="5DB81412"/>
     <w:multiLevelType w:val="multilevel"/>
     <w:tmpl w:val="61E8A04E"/>
@@ -18418,7 +20807,7 @@
       </w:rPr>
     </w:lvl>
   </w:abstractNum>
-  <w:abstractNum w:abstractNumId="37" w15:restartNumberingAfterBreak="0">
+  <w:abstractNum w:abstractNumId="43" w15:restartNumberingAfterBreak="0">
     <w:nsid w:val="63C55AEF"/>
     <w:multiLevelType w:val="multilevel"/>
     <w:tmpl w:val="99003968"/>
@@ -18535,7 +20924,7 @@
       </w:pPr>
     </w:lvl>
   </w:abstractNum>
-  <w:abstractNum w:abstractNumId="38" w15:restartNumberingAfterBreak="0">
+  <w:abstractNum w:abstractNumId="44" w15:restartNumberingAfterBreak="0">
     <w:nsid w:val="64AD1645"/>
     <w:multiLevelType w:val="multilevel"/>
     <w:tmpl w:val="2DBE4720"/>
@@ -18648,7 +21037,7 @@
       </w:pPr>
     </w:lvl>
   </w:abstractNum>
-  <w:abstractNum w:abstractNumId="39" w15:restartNumberingAfterBreak="0">
+  <w:abstractNum w:abstractNumId="45" w15:restartNumberingAfterBreak="0">
     <w:nsid w:val="682405C3"/>
     <w:multiLevelType w:val="multilevel"/>
     <w:tmpl w:val="81121B2C"/>
@@ -18797,7 +21186,7 @@
       </w:rPr>
     </w:lvl>
   </w:abstractNum>
-  <w:abstractNum w:abstractNumId="40" w15:restartNumberingAfterBreak="0">
+  <w:abstractNum w:abstractNumId="46" w15:restartNumberingAfterBreak="0">
     <w:nsid w:val="69A06B5D"/>
     <w:multiLevelType w:val="multilevel"/>
     <w:tmpl w:val="14D6DB8A"/>
@@ -18914,7 +21303,120 @@
       </w:pPr>
     </w:lvl>
   </w:abstractNum>
-  <w:abstractNum w:abstractNumId="41" w15:restartNumberingAfterBreak="0">
+  <w:abstractNum w:abstractNumId="47" w15:restartNumberingAfterBreak="0">
+    <w:nsid w:val="69BC1BEF"/>
+    <w:multiLevelType w:val="multilevel"/>
+    <w:tmpl w:val="893E7D32"/>
+    <w:lvl w:ilvl="0">
+      <w:start w:val="1"/>
+      <w:numFmt w:val="decimal"/>
+      <w:lvlText w:val="%1."/>
+      <w:lvlJc w:val="left"/>
+      <w:pPr>
+        <w:tabs>
+          <w:tab w:val="num" w:pos="720"/>
+        </w:tabs>
+        <w:ind w:left="720" w:hanging="360"/>
+      </w:pPr>
+    </w:lvl>
+    <w:lvl w:ilvl="1" w:tentative="1">
+      <w:start w:val="1"/>
+      <w:numFmt w:val="decimal"/>
+      <w:lvlText w:val="%2."/>
+      <w:lvlJc w:val="left"/>
+      <w:pPr>
+        <w:tabs>
+          <w:tab w:val="num" w:pos="1440"/>
+        </w:tabs>
+        <w:ind w:left="1440" w:hanging="360"/>
+      </w:pPr>
+    </w:lvl>
+    <w:lvl w:ilvl="2" w:tentative="1">
+      <w:start w:val="1"/>
+      <w:numFmt w:val="decimal"/>
+      <w:lvlText w:val="%3."/>
+      <w:lvlJc w:val="left"/>
+      <w:pPr>
+        <w:tabs>
+          <w:tab w:val="num" w:pos="2160"/>
+        </w:tabs>
+        <w:ind w:left="2160" w:hanging="360"/>
+      </w:pPr>
+    </w:lvl>
+    <w:lvl w:ilvl="3" w:tentative="1">
+      <w:start w:val="1"/>
+      <w:numFmt w:val="decimal"/>
+      <w:lvlText w:val="%4."/>
+      <w:lvlJc w:val="left"/>
+      <w:pPr>
+        <w:tabs>
+          <w:tab w:val="num" w:pos="2880"/>
+        </w:tabs>
+        <w:ind w:left="2880" w:hanging="360"/>
+      </w:pPr>
+    </w:lvl>
+    <w:lvl w:ilvl="4" w:tentative="1">
+      <w:start w:val="1"/>
+      <w:numFmt w:val="decimal"/>
+      <w:lvlText w:val="%5."/>
+      <w:lvlJc w:val="left"/>
+      <w:pPr>
+        <w:tabs>
+          <w:tab w:val="num" w:pos="3600"/>
+        </w:tabs>
+        <w:ind w:left="3600" w:hanging="360"/>
+      </w:pPr>
+    </w:lvl>
+    <w:lvl w:ilvl="5" w:tentative="1">
+      <w:start w:val="1"/>
+      <w:numFmt w:val="decimal"/>
+      <w:lvlText w:val="%6."/>
+      <w:lvlJc w:val="left"/>
+      <w:pPr>
+        <w:tabs>
+          <w:tab w:val="num" w:pos="4320"/>
+        </w:tabs>
+        <w:ind w:left="4320" w:hanging="360"/>
+      </w:pPr>
+    </w:lvl>
+    <w:lvl w:ilvl="6" w:tentative="1">
+      <w:start w:val="1"/>
+      <w:numFmt w:val="decimal"/>
+      <w:lvlText w:val="%7."/>
+      <w:lvlJc w:val="left"/>
+      <w:pPr>
+        <w:tabs>
+          <w:tab w:val="num" w:pos="5040"/>
+        </w:tabs>
+        <w:ind w:left="5040" w:hanging="360"/>
+      </w:pPr>
+    </w:lvl>
+    <w:lvl w:ilvl="7" w:tentative="1">
+      <w:start w:val="1"/>
+      <w:numFmt w:val="decimal"/>
+      <w:lvlText w:val="%8."/>
+      <w:lvlJc w:val="left"/>
+      <w:pPr>
+        <w:tabs>
+          <w:tab w:val="num" w:pos="5760"/>
+        </w:tabs>
+        <w:ind w:left="5760" w:hanging="360"/>
+      </w:pPr>
+    </w:lvl>
+    <w:lvl w:ilvl="8" w:tentative="1">
+      <w:start w:val="1"/>
+      <w:numFmt w:val="decimal"/>
+      <w:lvlText w:val="%9."/>
+      <w:lvlJc w:val="left"/>
+      <w:pPr>
+        <w:tabs>
+          <w:tab w:val="num" w:pos="6480"/>
+        </w:tabs>
+        <w:ind w:left="6480" w:hanging="360"/>
+      </w:pPr>
+    </w:lvl>
+  </w:abstractNum>
+  <w:abstractNum w:abstractNumId="48" w15:restartNumberingAfterBreak="0">
     <w:nsid w:val="6BD80E5C"/>
     <w:multiLevelType w:val="multilevel"/>
     <w:tmpl w:val="0AFCC4CE"/>
@@ -19063,7 +21565,156 @@
       </w:rPr>
     </w:lvl>
   </w:abstractNum>
-  <w:abstractNum w:abstractNumId="42" w15:restartNumberingAfterBreak="0">
+  <w:abstractNum w:abstractNumId="49" w15:restartNumberingAfterBreak="0">
+    <w:nsid w:val="6D00723F"/>
+    <w:multiLevelType w:val="multilevel"/>
+    <w:tmpl w:val="62F4C192"/>
+    <w:lvl w:ilvl="0">
+      <w:start w:val="1"/>
+      <w:numFmt w:val="bullet"/>
+      <w:lvlText w:val=""/>
+      <w:lvlJc w:val="left"/>
+      <w:pPr>
+        <w:tabs>
+          <w:tab w:val="num" w:pos="720"/>
+        </w:tabs>
+        <w:ind w:left="720" w:hanging="360"/>
+      </w:pPr>
+      <w:rPr>
+        <w:rFonts w:ascii="Symbol" w:hAnsi="Symbol" w:hint="default"/>
+        <w:sz w:val="20"/>
+      </w:rPr>
+    </w:lvl>
+    <w:lvl w:ilvl="1">
+      <w:start w:val="1"/>
+      <w:numFmt w:val="bullet"/>
+      <w:lvlText w:val="o"/>
+      <w:lvlJc w:val="left"/>
+      <w:pPr>
+        <w:tabs>
+          <w:tab w:val="num" w:pos="1440"/>
+        </w:tabs>
+        <w:ind w:left="1440" w:hanging="360"/>
+      </w:pPr>
+      <w:rPr>
+        <w:rFonts w:ascii="Courier New" w:hAnsi="Courier New" w:hint="default"/>
+        <w:sz w:val="20"/>
+      </w:rPr>
+    </w:lvl>
+    <w:lvl w:ilvl="2" w:tentative="1">
+      <w:start w:val="1"/>
+      <w:numFmt w:val="bullet"/>
+      <w:lvlText w:val=""/>
+      <w:lvlJc w:val="left"/>
+      <w:pPr>
+        <w:tabs>
+          <w:tab w:val="num" w:pos="2160"/>
+        </w:tabs>
+        <w:ind w:left="2160" w:hanging="360"/>
+      </w:pPr>
+      <w:rPr>
+        <w:rFonts w:ascii="Wingdings" w:hAnsi="Wingdings" w:hint="default"/>
+        <w:sz w:val="20"/>
+      </w:rPr>
+    </w:lvl>
+    <w:lvl w:ilvl="3" w:tentative="1">
+      <w:start w:val="1"/>
+      <w:numFmt w:val="bullet"/>
+      <w:lvlText w:val=""/>
+      <w:lvlJc w:val="left"/>
+      <w:pPr>
+        <w:tabs>
+          <w:tab w:val="num" w:pos="2880"/>
+        </w:tabs>
+        <w:ind w:left="2880" w:hanging="360"/>
+      </w:pPr>
+      <w:rPr>
+        <w:rFonts w:ascii="Wingdings" w:hAnsi="Wingdings" w:hint="default"/>
+        <w:sz w:val="20"/>
+      </w:rPr>
+    </w:lvl>
+    <w:lvl w:ilvl="4" w:tentative="1">
+      <w:start w:val="1"/>
+      <w:numFmt w:val="bullet"/>
+      <w:lvlText w:val=""/>
+      <w:lvlJc w:val="left"/>
+      <w:pPr>
+        <w:tabs>
+          <w:tab w:val="num" w:pos="3600"/>
+        </w:tabs>
+        <w:ind w:left="3600" w:hanging="360"/>
+      </w:pPr>
+      <w:rPr>
+        <w:rFonts w:ascii="Wingdings" w:hAnsi="Wingdings" w:hint="default"/>
+        <w:sz w:val="20"/>
+      </w:rPr>
+    </w:lvl>
+    <w:lvl w:ilvl="5" w:tentative="1">
+      <w:start w:val="1"/>
+      <w:numFmt w:val="bullet"/>
+      <w:lvlText w:val=""/>
+      <w:lvlJc w:val="left"/>
+      <w:pPr>
+        <w:tabs>
+          <w:tab w:val="num" w:pos="4320"/>
+        </w:tabs>
+        <w:ind w:left="4320" w:hanging="360"/>
+      </w:pPr>
+      <w:rPr>
+        <w:rFonts w:ascii="Wingdings" w:hAnsi="Wingdings" w:hint="default"/>
+        <w:sz w:val="20"/>
+      </w:rPr>
+    </w:lvl>
+    <w:lvl w:ilvl="6" w:tentative="1">
+      <w:start w:val="1"/>
+      <w:numFmt w:val="bullet"/>
+      <w:lvlText w:val=""/>
+      <w:lvlJc w:val="left"/>
+      <w:pPr>
+        <w:tabs>
+          <w:tab w:val="num" w:pos="5040"/>
+        </w:tabs>
+        <w:ind w:left="5040" w:hanging="360"/>
+      </w:pPr>
+      <w:rPr>
+        <w:rFonts w:ascii="Wingdings" w:hAnsi="Wingdings" w:hint="default"/>
+        <w:sz w:val="20"/>
+      </w:rPr>
+    </w:lvl>
+    <w:lvl w:ilvl="7" w:tentative="1">
+      <w:start w:val="1"/>
+      <w:numFmt w:val="bullet"/>
+      <w:lvlText w:val=""/>
+      <w:lvlJc w:val="left"/>
+      <w:pPr>
+        <w:tabs>
+          <w:tab w:val="num" w:pos="5760"/>
+        </w:tabs>
+        <w:ind w:left="5760" w:hanging="360"/>
+      </w:pPr>
+      <w:rPr>
+        <w:rFonts w:ascii="Wingdings" w:hAnsi="Wingdings" w:hint="default"/>
+        <w:sz w:val="20"/>
+      </w:rPr>
+    </w:lvl>
+    <w:lvl w:ilvl="8" w:tentative="1">
+      <w:start w:val="1"/>
+      <w:numFmt w:val="bullet"/>
+      <w:lvlText w:val=""/>
+      <w:lvlJc w:val="left"/>
+      <w:pPr>
+        <w:tabs>
+          <w:tab w:val="num" w:pos="6480"/>
+        </w:tabs>
+        <w:ind w:left="6480" w:hanging="360"/>
+      </w:pPr>
+      <w:rPr>
+        <w:rFonts w:ascii="Wingdings" w:hAnsi="Wingdings" w:hint="default"/>
+        <w:sz w:val="20"/>
+      </w:rPr>
+    </w:lvl>
+  </w:abstractNum>
+  <w:abstractNum w:abstractNumId="50" w15:restartNumberingAfterBreak="0">
     <w:nsid w:val="72C94BCA"/>
     <w:multiLevelType w:val="multilevel"/>
     <w:tmpl w:val="8528DAE6"/>
@@ -19212,7 +21863,7 @@
       </w:rPr>
     </w:lvl>
   </w:abstractNum>
-  <w:abstractNum w:abstractNumId="43" w15:restartNumberingAfterBreak="0">
+  <w:abstractNum w:abstractNumId="51" w15:restartNumberingAfterBreak="0">
     <w:nsid w:val="76B009C4"/>
     <w:multiLevelType w:val="multilevel"/>
     <w:tmpl w:val="C42428D2"/>
@@ -19361,7 +22012,7 @@
       </w:rPr>
     </w:lvl>
   </w:abstractNum>
-  <w:abstractNum w:abstractNumId="44" w15:restartNumberingAfterBreak="0">
+  <w:abstractNum w:abstractNumId="52" w15:restartNumberingAfterBreak="0">
     <w:nsid w:val="785B0E77"/>
     <w:multiLevelType w:val="multilevel"/>
     <w:tmpl w:val="6004FD82"/>
@@ -19474,7 +22125,7 @@
       </w:pPr>
     </w:lvl>
   </w:abstractNum>
-  <w:abstractNum w:abstractNumId="45" w15:restartNumberingAfterBreak="0">
+  <w:abstractNum w:abstractNumId="53" w15:restartNumberingAfterBreak="0">
     <w:nsid w:val="7AF02BA6"/>
     <w:multiLevelType w:val="multilevel"/>
     <w:tmpl w:val="73A4FC42"/>
@@ -19591,7 +22242,156 @@
       </w:pPr>
     </w:lvl>
   </w:abstractNum>
-  <w:abstractNum w:abstractNumId="46" w15:restartNumberingAfterBreak="0">
+  <w:abstractNum w:abstractNumId="54" w15:restartNumberingAfterBreak="0">
+    <w:nsid w:val="7D866010"/>
+    <w:multiLevelType w:val="multilevel"/>
+    <w:tmpl w:val="FF669170"/>
+    <w:lvl w:ilvl="0">
+      <w:start w:val="1"/>
+      <w:numFmt w:val="bullet"/>
+      <w:lvlText w:val=""/>
+      <w:lvlJc w:val="left"/>
+      <w:pPr>
+        <w:tabs>
+          <w:tab w:val="num" w:pos="720"/>
+        </w:tabs>
+        <w:ind w:left="720" w:hanging="360"/>
+      </w:pPr>
+      <w:rPr>
+        <w:rFonts w:ascii="Symbol" w:hAnsi="Symbol" w:hint="default"/>
+        <w:sz w:val="20"/>
+      </w:rPr>
+    </w:lvl>
+    <w:lvl w:ilvl="1">
+      <w:start w:val="1"/>
+      <w:numFmt w:val="bullet"/>
+      <w:lvlText w:val="o"/>
+      <w:lvlJc w:val="left"/>
+      <w:pPr>
+        <w:tabs>
+          <w:tab w:val="num" w:pos="1440"/>
+        </w:tabs>
+        <w:ind w:left="1440" w:hanging="360"/>
+      </w:pPr>
+      <w:rPr>
+        <w:rFonts w:ascii="Courier New" w:hAnsi="Courier New" w:hint="default"/>
+        <w:sz w:val="20"/>
+      </w:rPr>
+    </w:lvl>
+    <w:lvl w:ilvl="2" w:tentative="1">
+      <w:start w:val="1"/>
+      <w:numFmt w:val="bullet"/>
+      <w:lvlText w:val=""/>
+      <w:lvlJc w:val="left"/>
+      <w:pPr>
+        <w:tabs>
+          <w:tab w:val="num" w:pos="2160"/>
+        </w:tabs>
+        <w:ind w:left="2160" w:hanging="360"/>
+      </w:pPr>
+      <w:rPr>
+        <w:rFonts w:ascii="Wingdings" w:hAnsi="Wingdings" w:hint="default"/>
+        <w:sz w:val="20"/>
+      </w:rPr>
+    </w:lvl>
+    <w:lvl w:ilvl="3" w:tentative="1">
+      <w:start w:val="1"/>
+      <w:numFmt w:val="bullet"/>
+      <w:lvlText w:val=""/>
+      <w:lvlJc w:val="left"/>
+      <w:pPr>
+        <w:tabs>
+          <w:tab w:val="num" w:pos="2880"/>
+        </w:tabs>
+        <w:ind w:left="2880" w:hanging="360"/>
+      </w:pPr>
+      <w:rPr>
+        <w:rFonts w:ascii="Wingdings" w:hAnsi="Wingdings" w:hint="default"/>
+        <w:sz w:val="20"/>
+      </w:rPr>
+    </w:lvl>
+    <w:lvl w:ilvl="4" w:tentative="1">
+      <w:start w:val="1"/>
+      <w:numFmt w:val="bullet"/>
+      <w:lvlText w:val=""/>
+      <w:lvlJc w:val="left"/>
+      <w:pPr>
+        <w:tabs>
+          <w:tab w:val="num" w:pos="3600"/>
+        </w:tabs>
+        <w:ind w:left="3600" w:hanging="360"/>
+      </w:pPr>
+      <w:rPr>
+        <w:rFonts w:ascii="Wingdings" w:hAnsi="Wingdings" w:hint="default"/>
+        <w:sz w:val="20"/>
+      </w:rPr>
+    </w:lvl>
+    <w:lvl w:ilvl="5" w:tentative="1">
+      <w:start w:val="1"/>
+      <w:numFmt w:val="bullet"/>
+      <w:lvlText w:val=""/>
+      <w:lvlJc w:val="left"/>
+      <w:pPr>
+        <w:tabs>
+          <w:tab w:val="num" w:pos="4320"/>
+        </w:tabs>
+        <w:ind w:left="4320" w:hanging="360"/>
+      </w:pPr>
+      <w:rPr>
+        <w:rFonts w:ascii="Wingdings" w:hAnsi="Wingdings" w:hint="default"/>
+        <w:sz w:val="20"/>
+      </w:rPr>
+    </w:lvl>
+    <w:lvl w:ilvl="6" w:tentative="1">
+      <w:start w:val="1"/>
+      <w:numFmt w:val="bullet"/>
+      <w:lvlText w:val=""/>
+      <w:lvlJc w:val="left"/>
+      <w:pPr>
+        <w:tabs>
+          <w:tab w:val="num" w:pos="5040"/>
+        </w:tabs>
+        <w:ind w:left="5040" w:hanging="360"/>
+      </w:pPr>
+      <w:rPr>
+        <w:rFonts w:ascii="Wingdings" w:hAnsi="Wingdings" w:hint="default"/>
+        <w:sz w:val="20"/>
+      </w:rPr>
+    </w:lvl>
+    <w:lvl w:ilvl="7" w:tentative="1">
+      <w:start w:val="1"/>
+      <w:numFmt w:val="bullet"/>
+      <w:lvlText w:val=""/>
+      <w:lvlJc w:val="left"/>
+      <w:pPr>
+        <w:tabs>
+          <w:tab w:val="num" w:pos="5760"/>
+        </w:tabs>
+        <w:ind w:left="5760" w:hanging="360"/>
+      </w:pPr>
+      <w:rPr>
+        <w:rFonts w:ascii="Wingdings" w:hAnsi="Wingdings" w:hint="default"/>
+        <w:sz w:val="20"/>
+      </w:rPr>
+    </w:lvl>
+    <w:lvl w:ilvl="8" w:tentative="1">
+      <w:start w:val="1"/>
+      <w:numFmt w:val="bullet"/>
+      <w:lvlText w:val=""/>
+      <w:lvlJc w:val="left"/>
+      <w:pPr>
+        <w:tabs>
+          <w:tab w:val="num" w:pos="6480"/>
+        </w:tabs>
+        <w:ind w:left="6480" w:hanging="360"/>
+      </w:pPr>
+      <w:rPr>
+        <w:rFonts w:ascii="Wingdings" w:hAnsi="Wingdings" w:hint="default"/>
+        <w:sz w:val="20"/>
+      </w:rPr>
+    </w:lvl>
+  </w:abstractNum>
+  <w:abstractNum w:abstractNumId="55" w15:restartNumberingAfterBreak="0">
     <w:nsid w:val="7E9311EE"/>
     <w:multiLevelType w:val="multilevel"/>
     <w:tmpl w:val="FE92E422"/>
@@ -19708,7 +22508,7 @@
       </w:pPr>
     </w:lvl>
   </w:abstractNum>
-  <w:abstractNum w:abstractNumId="47" w15:restartNumberingAfterBreak="0">
+  <w:abstractNum w:abstractNumId="56" w15:restartNumberingAfterBreak="0">
     <w:nsid w:val="7FDF6DAA"/>
     <w:multiLevelType w:val="multilevel"/>
     <w:tmpl w:val="A4FCDCE2"/>
@@ -19857,7 +22657,7 @@
       </w:rPr>
     </w:lvl>
   </w:abstractNum>
-  <w:abstractNum w:abstractNumId="48" w15:restartNumberingAfterBreak="0">
+  <w:abstractNum w:abstractNumId="57" w15:restartNumberingAfterBreak="0">
     <w:nsid w:val="7FEA0EEE"/>
     <w:multiLevelType w:val="multilevel"/>
     <w:tmpl w:val="D37A79AE"/>
@@ -19971,151 +22771,178 @@
     </w:lvl>
   </w:abstractNum>
   <w:num w:numId="1">
-    <w:abstractNumId w:val="22"/>
+    <w:abstractNumId w:val="26"/>
   </w:num>
   <w:num w:numId="2">
+    <w:abstractNumId w:val="57"/>
+  </w:num>
+  <w:num w:numId="3">
+    <w:abstractNumId w:val="21"/>
+  </w:num>
+  <w:num w:numId="4">
+    <w:abstractNumId w:val="46"/>
+  </w:num>
+  <w:num w:numId="5">
+    <w:abstractNumId w:val="32"/>
+  </w:num>
+  <w:num w:numId="6">
+    <w:abstractNumId w:val="35"/>
+  </w:num>
+  <w:num w:numId="7">
     <w:abstractNumId w:val="48"/>
   </w:num>
-  <w:num w:numId="3">
-    <w:abstractNumId w:val="18"/>
+  <w:num w:numId="8">
+    <w:abstractNumId w:val="27"/>
   </w:num>
-  <w:num w:numId="4">
+  <w:num w:numId="9">
+    <w:abstractNumId w:val="29"/>
+  </w:num>
+  <w:num w:numId="10">
+    <w:abstractNumId w:val="9"/>
+  </w:num>
+  <w:num w:numId="11">
     <w:abstractNumId w:val="40"/>
   </w:num>
-  <w:num w:numId="5">
+  <w:num w:numId="12">
+    <w:abstractNumId w:val="36"/>
+  </w:num>
+  <w:num w:numId="13">
+    <w:abstractNumId w:val="52"/>
+  </w:num>
+  <w:num w:numId="14">
+    <w:abstractNumId w:val="55"/>
+  </w:num>
+  <w:num w:numId="15">
+    <w:abstractNumId w:val="31"/>
+  </w:num>
+  <w:num w:numId="16">
+    <w:abstractNumId w:val="43"/>
+  </w:num>
+  <w:num w:numId="17">
     <w:abstractNumId w:val="28"/>
   </w:num>
-  <w:num w:numId="6">
-    <w:abstractNumId w:val="29"/>
-  </w:num>
-  <w:num w:numId="7">
-    <w:abstractNumId w:val="41"/>
-  </w:num>
-  <w:num w:numId="8">
-    <w:abstractNumId w:val="23"/>
-  </w:num>
-  <w:num w:numId="9">
-    <w:abstractNumId w:val="25"/>
-  </w:num>
-  <w:num w:numId="10">
-    <w:abstractNumId w:val="6"/>
-  </w:num>
-  <w:num w:numId="11">
-    <w:abstractNumId w:val="34"/>
-  </w:num>
-  <w:num w:numId="12">
-    <w:abstractNumId w:val="30"/>
-  </w:num>
-  <w:num w:numId="13">
-    <w:abstractNumId w:val="44"/>
-  </w:num>
-  <w:num w:numId="14">
-    <w:abstractNumId w:val="46"/>
-  </w:num>
-  <w:num w:numId="15">
-    <w:abstractNumId w:val="27"/>
-  </w:num>
-  <w:num w:numId="16">
-    <w:abstractNumId w:val="37"/>
-  </w:num>
-  <w:num w:numId="17">
-    <w:abstractNumId w:val="24"/>
-  </w:num>
   <w:num w:numId="18">
-    <w:abstractNumId w:val="2"/>
+    <w:abstractNumId w:val="3"/>
   </w:num>
   <w:num w:numId="19">
-    <w:abstractNumId w:val="32"/>
+    <w:abstractNumId w:val="38"/>
   </w:num>
   <w:num w:numId="20">
-    <w:abstractNumId w:val="10"/>
+    <w:abstractNumId w:val="13"/>
   </w:num>
   <w:num w:numId="21">
-    <w:abstractNumId w:val="12"/>
+    <w:abstractNumId w:val="15"/>
   </w:num>
   <w:num w:numId="22">
-    <w:abstractNumId w:val="8"/>
+    <w:abstractNumId w:val="11"/>
   </w:num>
   <w:num w:numId="23">
-    <w:abstractNumId w:val="38"/>
+    <w:abstractNumId w:val="44"/>
   </w:num>
   <w:num w:numId="24">
     <w:abstractNumId w:val="0"/>
   </w:num>
   <w:num w:numId="25">
-    <w:abstractNumId w:val="13"/>
+    <w:abstractNumId w:val="16"/>
   </w:num>
   <w:num w:numId="26">
-    <w:abstractNumId w:val="11"/>
+    <w:abstractNumId w:val="14"/>
   </w:num>
   <w:num w:numId="27">
-    <w:abstractNumId w:val="3"/>
+    <w:abstractNumId w:val="5"/>
   </w:num>
   <w:num w:numId="28">
-    <w:abstractNumId w:val="45"/>
+    <w:abstractNumId w:val="53"/>
   </w:num>
   <w:num w:numId="29">
     <w:abstractNumId w:val="1"/>
   </w:num>
   <w:num w:numId="30">
-    <w:abstractNumId w:val="9"/>
+    <w:abstractNumId w:val="12"/>
   </w:num>
   <w:num w:numId="31">
-    <w:abstractNumId w:val="43"/>
+    <w:abstractNumId w:val="51"/>
   </w:num>
   <w:num w:numId="32">
+    <w:abstractNumId w:val="20"/>
+  </w:num>
+  <w:num w:numId="33">
+    <w:abstractNumId w:val="41"/>
+  </w:num>
+  <w:num w:numId="34">
+    <w:abstractNumId w:val="42"/>
+  </w:num>
+  <w:num w:numId="35">
+    <w:abstractNumId w:val="22"/>
+  </w:num>
+  <w:num w:numId="36">
+    <w:abstractNumId w:val="18"/>
+  </w:num>
+  <w:num w:numId="37">
+    <w:abstractNumId w:val="39"/>
+  </w:num>
+  <w:num w:numId="38">
+    <w:abstractNumId w:val="30"/>
+  </w:num>
+  <w:num w:numId="39">
+    <w:abstractNumId w:val="25"/>
+  </w:num>
+  <w:num w:numId="40">
+    <w:abstractNumId w:val="37"/>
+  </w:num>
+  <w:num w:numId="41">
+    <w:abstractNumId w:val="7"/>
+  </w:num>
+  <w:num w:numId="42">
+    <w:abstractNumId w:val="45"/>
+  </w:num>
+  <w:num w:numId="43">
+    <w:abstractNumId w:val="50"/>
+  </w:num>
+  <w:num w:numId="44">
+    <w:abstractNumId w:val="8"/>
+  </w:num>
+  <w:num w:numId="45">
+    <w:abstractNumId w:val="24"/>
+  </w:num>
+  <w:num w:numId="46">
+    <w:abstractNumId w:val="19"/>
+  </w:num>
+  <w:num w:numId="47">
+    <w:abstractNumId w:val="56"/>
+  </w:num>
+  <w:num w:numId="48">
     <w:abstractNumId w:val="17"/>
   </w:num>
-  <w:num w:numId="33">
-    <w:abstractNumId w:val="35"/>
+  <w:num w:numId="49">
+    <w:abstractNumId w:val="10"/>
   </w:num>
-  <w:num w:numId="34">
-    <w:abstractNumId w:val="36"/>
+  <w:num w:numId="50">
+    <w:abstractNumId w:val="47"/>
   </w:num>
-  <w:num w:numId="35">
-    <w:abstractNumId w:val="19"/>
+  <w:num w:numId="51">
+    <w:abstractNumId w:val="23"/>
   </w:num>
-  <w:num w:numId="36">
-    <w:abstractNumId w:val="15"/>
+  <w:num w:numId="52">
+    <w:abstractNumId w:val="34"/>
   </w:num>
-  <w:num w:numId="37">
+  <w:num w:numId="53">
+    <w:abstractNumId w:val="6"/>
+  </w:num>
+  <w:num w:numId="54">
+    <w:abstractNumId w:val="54"/>
+  </w:num>
+  <w:num w:numId="55">
+    <w:abstractNumId w:val="49"/>
+  </w:num>
+  <w:num w:numId="56">
     <w:abstractNumId w:val="33"/>
   </w:num>
-  <w:num w:numId="38">
-    <w:abstractNumId w:val="26"/>
+  <w:num w:numId="57">
+    <w:abstractNumId w:val="2"/>
   </w:num>
-  <w:num w:numId="39">
-    <w:abstractNumId w:val="21"/>
-  </w:num>
-  <w:num w:numId="40">
-    <w:abstractNumId w:val="31"/>
-  </w:num>
-  <w:num w:numId="41">
+  <w:num w:numId="58">
     <w:abstractNumId w:val="4"/>
-  </w:num>
-  <w:num w:numId="42">
-    <w:abstractNumId w:val="39"/>
-  </w:num>
-  <w:num w:numId="43">
-    <w:abstractNumId w:val="42"/>
-  </w:num>
-  <w:num w:numId="44">
-    <w:abstractNumId w:val="5"/>
-  </w:num>
-  <w:num w:numId="45">
-    <w:abstractNumId w:val="20"/>
-  </w:num>
-  <w:num w:numId="46">
-    <w:abstractNumId w:val="16"/>
-  </w:num>
-  <w:num w:numId="47">
-    <w:abstractNumId w:val="47"/>
-  </w:num>
-  <w:num w:numId="48">
-    <w:abstractNumId w:val="14"/>
-  </w:num>
-  <w:num w:numId="49">
-    <w:abstractNumId w:val="7"/>
   </w:num>
   <w:numIdMacAtCleanup w:val="49"/>
 </w:numbering>
@@ -21167,7 +23994,7 @@
 </file>
 
 <file path=customXml/itemProps1.xml><?xml version="1.0" encoding="utf-8"?>
-<ds:datastoreItem xmlns:ds="http://schemas.openxmlformats.org/officeDocument/2006/customXml" ds:itemID="{018DE932-74F6-414C-BD3C-84D6204E97BE}">
+<ds:datastoreItem xmlns:ds="http://schemas.openxmlformats.org/officeDocument/2006/customXml" ds:itemID="{F0DBD35D-641E-4BF6-AAAD-59865550C91C}">
   <ds:schemaRefs>
     <ds:schemaRef ds:uri="http://schemas.openxmlformats.org/officeDocument/2006/bibliography"/>
   </ds:schemaRefs>

</xml_diff>